<commit_message>
add ns slide & update routine
</commit_message>
<xml_diff>
--- a/3-2_routine.docx
+++ b/3-2_routine.docx
@@ -74,6 +74,235 @@
         <mc:AlternateContent>
           <mc:Choice Requires="wps">
             <w:drawing>
+              <wp:anchor distT="0" distB="0" distL="114300" distR="114300" simplePos="0" relativeHeight="251673600" behindDoc="0" locked="0" layoutInCell="1" allowOverlap="1" wp14:anchorId="3016928F" wp14:editId="5BE2B13B">
+                <wp:simplePos x="0" y="0"/>
+                <wp:positionH relativeFrom="column">
+                  <wp:posOffset>6045200</wp:posOffset>
+                </wp:positionH>
+                <wp:positionV relativeFrom="paragraph">
+                  <wp:posOffset>1365885</wp:posOffset>
+                </wp:positionV>
+                <wp:extent cx="1041400" cy="539750"/>
+                <wp:effectExtent l="0" t="0" r="25400" b="31750"/>
+                <wp:wrapNone/>
+                <wp:docPr id="10" name="Straight Connector 10"/>
+                <wp:cNvGraphicFramePr/>
+                <a:graphic xmlns:a="http://schemas.openxmlformats.org/drawingml/2006/main">
+                  <a:graphicData uri="http://schemas.microsoft.com/office/word/2010/wordprocessingShape">
+                    <wps:wsp>
+                      <wps:cNvCnPr/>
+                      <wps:spPr>
+                        <a:xfrm flipH="1">
+                          <a:off x="0" y="0"/>
+                          <a:ext cx="1041400" cy="539750"/>
+                        </a:xfrm>
+                        <a:prstGeom prst="line">
+                          <a:avLst/>
+                        </a:prstGeom>
+                        <a:ln w="19050"/>
+                      </wps:spPr>
+                      <wps:style>
+                        <a:lnRef idx="1">
+                          <a:schemeClr val="accent2"/>
+                        </a:lnRef>
+                        <a:fillRef idx="0">
+                          <a:schemeClr val="accent2"/>
+                        </a:fillRef>
+                        <a:effectRef idx="0">
+                          <a:schemeClr val="accent2"/>
+                        </a:effectRef>
+                        <a:fontRef idx="minor">
+                          <a:schemeClr val="tx1"/>
+                        </a:fontRef>
+                      </wps:style>
+                      <wps:bodyPr/>
+                    </wps:wsp>
+                  </a:graphicData>
+                </a:graphic>
+                <wp14:sizeRelH relativeFrom="margin">
+                  <wp14:pctWidth>0</wp14:pctWidth>
+                </wp14:sizeRelH>
+                <wp14:sizeRelV relativeFrom="margin">
+                  <wp14:pctHeight>0</wp14:pctHeight>
+                </wp14:sizeRelV>
+              </wp:anchor>
+            </w:drawing>
+          </mc:Choice>
+          <mc:Fallback>
+            <w:pict>
+              <v:line w14:anchorId="69558C2E" id="Straight Connector 10" o:spid="_x0000_s1026" style="position:absolute;flip:x;z-index:251673600;visibility:visible;mso-wrap-style:square;mso-width-percent:0;mso-height-percent:0;mso-wrap-distance-left:9pt;mso-wrap-distance-top:0;mso-wrap-distance-right:9pt;mso-wrap-distance-bottom:0;mso-position-horizontal:absolute;mso-position-horizontal-relative:text;mso-position-vertical:absolute;mso-position-vertical-relative:text;mso-width-percent:0;mso-height-percent:0;mso-width-relative:margin;mso-height-relative:margin" from="476pt,107.55pt" to="558pt,150.05pt" o:gfxdata="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" strokecolor="#ed7d31 [3205]" strokeweight="1.5pt">
+                <v:stroke joinstyle="miter"/>
+              </v:line>
+            </w:pict>
+          </mc:Fallback>
+        </mc:AlternateContent>
+      </w:r>
+      <w:r>
+        <w:rPr>
+          <w:noProof/>
+        </w:rPr>
+        <mc:AlternateContent>
+          <mc:Choice Requires="wps">
+            <w:drawing>
+              <wp:anchor distT="0" distB="0" distL="114300" distR="114300" simplePos="0" relativeHeight="251674624" behindDoc="0" locked="0" layoutInCell="1" allowOverlap="1" wp14:anchorId="28B79CC9" wp14:editId="601E19D3">
+                <wp:simplePos x="0" y="0"/>
+                <wp:positionH relativeFrom="column">
+                  <wp:posOffset>6070600</wp:posOffset>
+                </wp:positionH>
+                <wp:positionV relativeFrom="paragraph">
+                  <wp:posOffset>3651885</wp:posOffset>
+                </wp:positionV>
+                <wp:extent cx="1035050" cy="565150"/>
+                <wp:effectExtent l="0" t="0" r="31750" b="25400"/>
+                <wp:wrapNone/>
+                <wp:docPr id="11" name="Straight Connector 11"/>
+                <wp:cNvGraphicFramePr/>
+                <a:graphic xmlns:a="http://schemas.openxmlformats.org/drawingml/2006/main">
+                  <a:graphicData uri="http://schemas.microsoft.com/office/word/2010/wordprocessingShape">
+                    <wps:wsp>
+                      <wps:cNvCnPr/>
+                      <wps:spPr>
+                        <a:xfrm flipH="1">
+                          <a:off x="0" y="0"/>
+                          <a:ext cx="1035050" cy="565150"/>
+                        </a:xfrm>
+                        <a:prstGeom prst="line">
+                          <a:avLst/>
+                        </a:prstGeom>
+                        <a:ln w="19050"/>
+                      </wps:spPr>
+                      <wps:style>
+                        <a:lnRef idx="1">
+                          <a:schemeClr val="accent2"/>
+                        </a:lnRef>
+                        <a:fillRef idx="0">
+                          <a:schemeClr val="accent2"/>
+                        </a:fillRef>
+                        <a:effectRef idx="0">
+                          <a:schemeClr val="accent2"/>
+                        </a:effectRef>
+                        <a:fontRef idx="minor">
+                          <a:schemeClr val="tx1"/>
+                        </a:fontRef>
+                      </wps:style>
+                      <wps:bodyPr/>
+                    </wps:wsp>
+                  </a:graphicData>
+                </a:graphic>
+              </wp:anchor>
+            </w:drawing>
+          </mc:Choice>
+          <mc:Fallback>
+            <w:pict>
+              <v:line w14:anchorId="6F8C2C5C" id="Straight Connector 11" o:spid="_x0000_s1026" style="position:absolute;flip:x;z-index:251674624;visibility:visible;mso-wrap-style:square;mso-wrap-distance-left:9pt;mso-wrap-distance-top:0;mso-wrap-distance-right:9pt;mso-wrap-distance-bottom:0;mso-position-horizontal:absolute;mso-position-horizontal-relative:text;mso-position-vertical:absolute;mso-position-vertical-relative:text" from="478pt,287.55pt" to="559.5pt,332.05pt" o:gfxdata="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" strokecolor="#ed7d31 [3205]" strokeweight="1.5pt">
+                <v:stroke joinstyle="miter"/>
+              </v:line>
+            </w:pict>
+          </mc:Fallback>
+        </mc:AlternateContent>
+      </w:r>
+      <w:r>
+        <w:rPr>
+          <w:noProof/>
+        </w:rPr>
+        <mc:AlternateContent>
+          <mc:Choice Requires="wps">
+            <w:drawing>
+              <wp:anchor distT="0" distB="0" distL="114300" distR="114300" simplePos="0" relativeHeight="251672576" behindDoc="0" locked="0" layoutInCell="1" allowOverlap="1" wp14:anchorId="54BD50C7" wp14:editId="7FE45B92">
+                <wp:simplePos x="0" y="0"/>
+                <wp:positionH relativeFrom="column">
+                  <wp:posOffset>1816100</wp:posOffset>
+                </wp:positionH>
+                <wp:positionV relativeFrom="paragraph">
+                  <wp:posOffset>1315085</wp:posOffset>
+                </wp:positionV>
+                <wp:extent cx="1593215" cy="635000"/>
+                <wp:effectExtent l="0" t="0" r="26035" b="12700"/>
+                <wp:wrapNone/>
+                <wp:docPr id="7" name="Text Box 7"/>
+                <wp:cNvGraphicFramePr/>
+                <a:graphic xmlns:a="http://schemas.openxmlformats.org/drawingml/2006/main">
+                  <a:graphicData uri="http://schemas.microsoft.com/office/word/2010/wordprocessingShape">
+                    <wps:wsp>
+                      <wps:cNvSpPr txBox="1"/>
+                      <wps:spPr>
+                        <a:xfrm>
+                          <a:off x="0" y="0"/>
+                          <a:ext cx="1593215" cy="635000"/>
+                        </a:xfrm>
+                        <a:prstGeom prst="rect">
+                          <a:avLst/>
+                        </a:prstGeom>
+                        <a:solidFill>
+                          <a:schemeClr val="lt1"/>
+                        </a:solidFill>
+                        <a:ln w="6350">
+                          <a:solidFill>
+                            <a:prstClr val="black"/>
+                          </a:solidFill>
+                        </a:ln>
+                      </wps:spPr>
+                      <wps:txbx>
+                        <w:txbxContent>
+                          <w:p>
+                            <w:r>
+                              <w:t>CSE 3209</w:t>
+                            </w:r>
+                          </w:p>
+                          <w:p>
+                            <w:r>
+                              <w:t>SA</w:t>
+                            </w:r>
+                          </w:p>
+                          <w:p/>
+                        </w:txbxContent>
+                      </wps:txbx>
+                      <wps:bodyPr rot="0" spcFirstLastPara="0" vertOverflow="overflow" horzOverflow="overflow" vert="horz" wrap="square" lIns="91440" tIns="45720" rIns="91440" bIns="45720" numCol="1" spcCol="0" rtlCol="0" fromWordArt="0" anchor="t" anchorCtr="0" forceAA="0" compatLnSpc="1">
+                        <a:prstTxWarp prst="textNoShape">
+                          <a:avLst/>
+                        </a:prstTxWarp>
+                        <a:noAutofit/>
+                      </wps:bodyPr>
+                    </wps:wsp>
+                  </a:graphicData>
+                </a:graphic>
+              </wp:anchor>
+            </w:drawing>
+          </mc:Choice>
+          <mc:Fallback>
+            <w:pict>
+              <v:shapetype w14:anchorId="54BD50C7" id="_x0000_t202" coordsize="21600,21600" o:spt="202" path="m,l,21600r21600,l21600,xe">
+                <v:stroke joinstyle="miter"/>
+                <v:path gradientshapeok="t" o:connecttype="rect"/>
+              </v:shapetype>
+              <v:shape id="Text Box 7" o:spid="_x0000_s1026" type="#_x0000_t202" style="position:absolute;margin-left:143pt;margin-top:103.55pt;width:125.45pt;height:50pt;z-index:251672576;visibility:visible;mso-wrap-style:square;mso-wrap-distance-left:9pt;mso-wrap-distance-top:0;mso-wrap-distance-right:9pt;mso-wrap-distance-bottom:0;mso-position-horizontal:absolute;mso-position-horizontal-relative:text;mso-position-vertical:absolute;mso-position-vertical-relative:text;v-text-anchor:top" o:gfxdata="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" fillcolor="white [3201]" strokeweight=".5pt">
+                <v:textbox>
+                  <w:txbxContent>
+                    <w:p>
+                      <w:r>
+                        <w:t>CSE 3209</w:t>
+                      </w:r>
+                    </w:p>
+                    <w:p>
+                      <w:r>
+                        <w:t>SA</w:t>
+                      </w:r>
+                    </w:p>
+                    <w:p/>
+                  </w:txbxContent>
+                </v:textbox>
+              </v:shape>
+            </w:pict>
+          </mc:Fallback>
+        </mc:AlternateContent>
+      </w:r>
+      <w:r>
+        <w:rPr>
+          <w:noProof/>
+        </w:rPr>
+        <mc:AlternateContent>
+          <mc:Choice Requires="wps">
+            <w:drawing>
               <wp:anchor distT="0" distB="0" distL="114300" distR="114300" simplePos="0" relativeHeight="251671552" behindDoc="0" locked="0" layoutInCell="1" allowOverlap="1" wp14:anchorId="468296FC" wp14:editId="35028EE7">
                 <wp:simplePos x="0" y="0"/>
                 <wp:positionH relativeFrom="column">
@@ -147,11 +376,7 @@
           </mc:Choice>
           <mc:Fallback>
             <w:pict>
-              <v:shapetype w14:anchorId="468296FC" id="_x0000_t202" coordsize="21600,21600" o:spt="202" path="m,l,21600r21600,l21600,xe">
-                <v:stroke joinstyle="miter"/>
-                <v:path gradientshapeok="t" o:connecttype="rect"/>
-              </v:shapetype>
-              <v:shape id="Text Box 9" o:spid="_x0000_s1026" type="#_x0000_t202" style="position:absolute;margin-left:145.1pt;margin-top:318.6pt;width:58.15pt;height:21pt;z-index:251671552;visibility:visible;mso-wrap-style:square;mso-width-percent:0;mso-height-percent:0;mso-wrap-distance-left:9pt;mso-wrap-distance-top:0;mso-wrap-distance-right:9pt;mso-wrap-distance-bottom:0;mso-position-horizontal:absolute;mso-position-horizontal-relative:text;mso-position-vertical:absolute;mso-position-vertical-relative:text;mso-width-percent:0;mso-height-percent:0;mso-width-relative:margin;mso-height-relative:margin;v-text-anchor:top" o:gfxdata="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" fillcolor="white [3201]" strokeweight=".5pt">
+              <v:shape w14:anchorId="468296FC" id="Text Box 9" o:spid="_x0000_s1027" type="#_x0000_t202" style="position:absolute;margin-left:145.1pt;margin-top:318.6pt;width:58.15pt;height:21pt;z-index:251671552;visibility:visible;mso-wrap-style:square;mso-width-percent:0;mso-height-percent:0;mso-wrap-distance-left:9pt;mso-wrap-distance-top:0;mso-wrap-distance-right:9pt;mso-wrap-distance-bottom:0;mso-position-horizontal:absolute;mso-position-horizontal-relative:text;mso-position-vertical:absolute;mso-position-vertical-relative:text;mso-width-percent:0;mso-height-percent:0;mso-width-relative:margin;mso-height-relative:margin;v-text-anchor:top" o:gfxdata="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" fillcolor="white [3201]" strokeweight=".5pt">
                 <v:textbox>
                   <w:txbxContent>
                     <w:p>
@@ -251,7 +476,7 @@
           </mc:Choice>
           <mc:Fallback>
             <w:pict>
-              <v:shape w14:anchorId="3B7388C4" id="Text Box 8" o:spid="_x0000_s1027" type="#_x0000_t202" style="position:absolute;margin-left:25.75pt;margin-top:202.3pt;width:76.95pt;height:42.1pt;z-index:251670528;visibility:visible;mso-wrap-style:square;mso-width-percent:0;mso-height-percent:0;mso-wrap-distance-left:9pt;mso-wrap-distance-top:0;mso-wrap-distance-right:9pt;mso-wrap-distance-bottom:0;mso-position-horizontal:right;mso-position-horizontal-relative:margin;mso-position-vertical:absolute;mso-position-vertical-relative:text;mso-width-percent:0;mso-height-percent:0;mso-width-relative:margin;mso-height-relative:margin;v-text-anchor:top" o:gfxdata="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" fillcolor="white [3201]" strokeweight=".5pt">
+              <v:shape w14:anchorId="3B7388C4" id="Text Box 8" o:spid="_x0000_s1028" type="#_x0000_t202" style="position:absolute;margin-left:25.75pt;margin-top:202.3pt;width:76.95pt;height:42.1pt;z-index:251670528;visibility:visible;mso-wrap-style:square;mso-width-percent:0;mso-height-percent:0;mso-wrap-distance-left:9pt;mso-wrap-distance-top:0;mso-wrap-distance-right:9pt;mso-wrap-distance-bottom:0;mso-position-horizontal:right;mso-position-horizontal-relative:margin;mso-position-vertical:absolute;mso-position-vertical-relative:text;mso-width-percent:0;mso-height-percent:0;mso-width-relative:margin;mso-height-relative:margin;v-text-anchor:top" o:gfxdata="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" fillcolor="white [3201]" strokeweight=".5pt">
                 <v:textbox>
                   <w:txbxContent>
                     <w:p>
@@ -431,7 +656,7 @@
           </mc:Choice>
           <mc:Fallback>
             <w:pict>
-              <v:shape w14:anchorId="17821878" id="Text Box 3" o:spid="_x0000_s1028" type="#_x0000_t202" style="position:absolute;margin-left:26.9pt;margin-top:154.75pt;width:78.1pt;height:45.95pt;z-index:251661312;visibility:visible;mso-wrap-style:square;mso-width-percent:0;mso-height-percent:0;mso-wrap-distance-left:9pt;mso-wrap-distance-top:0;mso-wrap-distance-right:9pt;mso-wrap-distance-bottom:0;mso-position-horizontal:right;mso-position-horizontal-relative:margin;mso-position-vertical:absolute;mso-position-vertical-relative:text;mso-width-percent:0;mso-height-percent:0;mso-width-relative:margin;mso-height-relative:margin;v-text-anchor:top" o:gfxdata="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" fillcolor="white [3201]" strokeweight=".5pt">
+              <v:shape w14:anchorId="17821878" id="Text Box 3" o:spid="_x0000_s1029" type="#_x0000_t202" style="position:absolute;margin-left:26.9pt;margin-top:154.75pt;width:78.1pt;height:45.95pt;z-index:251661312;visibility:visible;mso-wrap-style:square;mso-width-percent:0;mso-height-percent:0;mso-wrap-distance-left:9pt;mso-wrap-distance-top:0;mso-wrap-distance-right:9pt;mso-wrap-distance-bottom:0;mso-position-horizontal:right;mso-position-horizontal-relative:margin;mso-position-vertical:absolute;mso-position-vertical-relative:text;mso-width-percent:0;mso-height-percent:0;mso-width-relative:margin;mso-height-relative:margin;v-text-anchor:top" o:gfxdata="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" fillcolor="white [3201]" strokeweight=".5pt">
                 <v:textbox>
                   <w:txbxContent>
                     <w:p>
@@ -678,7 +903,7 @@
           </mc:Choice>
           <mc:Fallback>
             <w:pict>
-              <v:shape w14:anchorId="527D7810" id="Text Box 6" o:spid="_x0000_s1029" type="#_x0000_t202" style="position:absolute;margin-left:405.95pt;margin-top:286.55pt;width:66.95pt;height:48.9pt;z-index:251667456;visibility:visible;mso-wrap-style:square;mso-width-percent:0;mso-height-percent:0;mso-wrap-distance-left:9pt;mso-wrap-distance-top:0;mso-wrap-distance-right:9pt;mso-wrap-distance-bottom:0;mso-position-horizontal:absolute;mso-position-horizontal-relative:text;mso-position-vertical:absolute;mso-position-vertical-relative:text;mso-width-percent:0;mso-height-percent:0;mso-width-relative:margin;mso-height-relative:margin;v-text-anchor:top" o:gfxdata="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" fillcolor="white [3201]" strokeweight=".5pt">
+              <v:shape w14:anchorId="527D7810" id="Text Box 6" o:spid="_x0000_s1030" type="#_x0000_t202" style="position:absolute;margin-left:405.95pt;margin-top:286.55pt;width:66.95pt;height:48.9pt;z-index:251667456;visibility:visible;mso-wrap-style:square;mso-width-percent:0;mso-height-percent:0;mso-wrap-distance-left:9pt;mso-wrap-distance-top:0;mso-wrap-distance-right:9pt;mso-wrap-distance-bottom:0;mso-position-horizontal:absolute;mso-position-horizontal-relative:text;mso-position-vertical:absolute;mso-position-vertical-relative:text;mso-width-percent:0;mso-height-percent:0;mso-width-relative:margin;mso-height-relative:margin;v-text-anchor:top" o:gfxdata="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" fillcolor="white [3201]" strokeweight=".5pt">
                 <v:textbox>
                   <w:txbxContent>
                     <w:p>
@@ -920,7 +1145,7 @@
           </mc:Choice>
           <mc:Fallback>
             <w:pict>
-              <v:shape w14:anchorId="712D9D4D" id="Text Box 4" o:spid="_x0000_s1030" type="#_x0000_t202" style="position:absolute;margin-left:208.25pt;margin-top:243.9pt;width:60.35pt;height:45.4pt;z-index:251663360;visibility:visible;mso-wrap-style:square;mso-width-percent:0;mso-height-percent:0;mso-wrap-distance-left:9pt;mso-wrap-distance-top:0;mso-wrap-distance-right:9pt;mso-wrap-distance-bottom:0;mso-position-horizontal:absolute;mso-position-horizontal-relative:text;mso-position-vertical:absolute;mso-position-vertical-relative:text;mso-width-percent:0;mso-height-percent:0;mso-width-relative:margin;mso-height-relative:margin;v-text-anchor:top" o:gfxdata="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" fillcolor="white [3201]" strokeweight=".5pt">
+              <v:shape w14:anchorId="712D9D4D" id="Text Box 4" o:spid="_x0000_s1031" type="#_x0000_t202" style="position:absolute;margin-left:208.25pt;margin-top:243.9pt;width:60.35pt;height:45.4pt;z-index:251663360;visibility:visible;mso-wrap-style:square;mso-width-percent:0;mso-height-percent:0;mso-wrap-distance-left:9pt;mso-wrap-distance-top:0;mso-wrap-distance-right:9pt;mso-wrap-distance-bottom:0;mso-position-horizontal:absolute;mso-position-horizontal-relative:text;mso-position-vertical:absolute;mso-position-vertical-relative:text;mso-width-percent:0;mso-height-percent:0;mso-width-relative:margin;mso-height-relative:margin;v-text-anchor:top" o:gfxdata="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" fillcolor="white [3201]" strokeweight=".5pt">
                 <v:textbox>
                   <w:txbxContent>
                     <w:p>
@@ -1165,7 +1390,7 @@
           </mc:Choice>
           <mc:Fallback>
             <w:pict>
-              <v:shape w14:anchorId="3938769C" id="Text Box 5" o:spid="_x0000_s1031" type="#_x0000_t202" style="position:absolute;margin-left:207.15pt;margin-top:154.2pt;width:61.5pt;height:44.85pt;z-index:251665408;visibility:visible;mso-wrap-style:square;mso-width-percent:0;mso-height-percent:0;mso-wrap-distance-left:9pt;mso-wrap-distance-top:0;mso-wrap-distance-right:9pt;mso-wrap-distance-bottom:0;mso-position-horizontal:absolute;mso-position-horizontal-relative:text;mso-position-vertical:absolute;mso-position-vertical-relative:text;mso-width-percent:0;mso-height-percent:0;mso-width-relative:margin;mso-height-relative:margin;v-text-anchor:top" o:gfxdata="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" fillcolor="white [3201]" strokeweight=".5pt">
+              <v:shape w14:anchorId="3938769C" id="Text Box 5" o:spid="_x0000_s1032" type="#_x0000_t202" style="position:absolute;margin-left:207.15pt;margin-top:154.2pt;width:61.5pt;height:44.85pt;z-index:251665408;visibility:visible;mso-wrap-style:square;mso-width-percent:0;mso-height-percent:0;mso-wrap-distance-left:9pt;mso-wrap-distance-top:0;mso-wrap-distance-right:9pt;mso-wrap-distance-bottom:0;mso-position-horizontal:absolute;mso-position-horizontal-relative:text;mso-position-vertical:absolute;mso-position-vertical-relative:text;mso-width-percent:0;mso-height-percent:0;mso-width-relative:margin;mso-height-relative:margin;v-text-anchor:top" o:gfxdata="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" fillcolor="white [3201]" strokeweight=".5pt">
                 <v:textbox>
                   <w:txbxContent>
                     <w:p>
@@ -1262,7 +1487,7 @@
         <mc:AlternateContent>
           <mc:Choice Requires="wps">
             <w:drawing>
-              <wp:anchor distT="0" distB="0" distL="114300" distR="114300" simplePos="0" relativeHeight="251659264" behindDoc="0" locked="0" layoutInCell="1" allowOverlap="1" wp14:anchorId="736B0B07" wp14:editId="25B5B4C3">
+              <wp:anchor distT="0" distB="0" distL="114300" distR="114300" simplePos="0" relativeHeight="251659264" behindDoc="0" locked="0" layoutInCell="1" allowOverlap="1" wp14:anchorId="736B0B07" wp14:editId="436B4F0E">
                 <wp:simplePos x="0" y="0"/>
                 <wp:positionH relativeFrom="column">
                   <wp:posOffset>5183945</wp:posOffset>
@@ -1411,7 +1636,7 @@
           </mc:Choice>
           <mc:Fallback>
             <w:pict>
-              <v:shape w14:anchorId="736B0B07" id="Text Box 2" o:spid="_x0000_s1032" type="#_x0000_t202" style="position:absolute;margin-left:408.2pt;margin-top:102.65pt;width:66.4pt;height:52.4pt;z-index:251659264;visibility:visible;mso-wrap-style:square;mso-width-percent:0;mso-height-percent:0;mso-wrap-distance-left:9pt;mso-wrap-distance-top:0;mso-wrap-distance-right:9pt;mso-wrap-distance-bottom:0;mso-position-horizontal:absolute;mso-position-horizontal-relative:text;mso-position-vertical:absolute;mso-position-vertical-relative:text;mso-width-percent:0;mso-height-percent:0;mso-width-relative:margin;mso-height-relative:margin;v-text-anchor:top" o:gfxdata="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" fillcolor="white [3201]" strokeweight=".5pt">
+              <v:shape w14:anchorId="736B0B07" id="Text Box 2" o:spid="_x0000_s1033" type="#_x0000_t202" style="position:absolute;margin-left:408.2pt;margin-top:102.65pt;width:66.4pt;height:52.4pt;z-index:251659264;visibility:visible;mso-wrap-style:square;mso-width-percent:0;mso-height-percent:0;mso-wrap-distance-left:9pt;mso-wrap-distance-top:0;mso-wrap-distance-right:9pt;mso-wrap-distance-bottom:0;mso-position-horizontal:absolute;mso-position-horizontal-relative:text;mso-position-vertical:absolute;mso-position-vertical-relative:text;mso-width-percent:0;mso-height-percent:0;mso-width-relative:margin;mso-height-relative:margin;v-text-anchor:top" o:gfxdata="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" fillcolor="white [3201]" strokeweight=".5pt">
                 <v:textbox>
                   <w:txbxContent>
                     <w:p>

</xml_diff>

<commit_message>
new slide nw/os/arch added in w7
</commit_message>
<xml_diff>
--- a/3-2_routine.docx
+++ b/3-2_routine.docx
@@ -74,48 +74,221 @@
         <mc:AlternateContent>
           <mc:Choice Requires="wps">
             <w:drawing>
-              <wp:anchor distT="0" distB="0" distL="114300" distR="114300" simplePos="0" relativeHeight="251673600" behindDoc="0" locked="0" layoutInCell="1" allowOverlap="1" wp14:anchorId="3016928F" wp14:editId="5BE2B13B">
+              <wp:anchor distT="0" distB="0" distL="114300" distR="114300" simplePos="0" relativeHeight="251684864" behindDoc="0" locked="0" layoutInCell="1" allowOverlap="1" wp14:anchorId="4A9591E7" wp14:editId="5C68BF05">
                 <wp:simplePos x="0" y="0"/>
                 <wp:positionH relativeFrom="column">
-                  <wp:posOffset>6045200</wp:posOffset>
+                  <wp:posOffset>8152765</wp:posOffset>
                 </wp:positionH>
                 <wp:positionV relativeFrom="paragraph">
-                  <wp:posOffset>1365885</wp:posOffset>
+                  <wp:posOffset>1331107</wp:posOffset>
                 </wp:positionV>
-                <wp:extent cx="1041400" cy="539750"/>
-                <wp:effectExtent l="0" t="0" r="25400" b="31750"/>
+                <wp:extent cx="941998" cy="633046"/>
+                <wp:effectExtent l="0" t="0" r="10795" b="15240"/>
                 <wp:wrapNone/>
-                <wp:docPr id="10" name="Straight Connector 10"/>
+                <wp:docPr id="13" name="Text Box 13"/>
                 <wp:cNvGraphicFramePr/>
                 <a:graphic xmlns:a="http://schemas.openxmlformats.org/drawingml/2006/main">
                   <a:graphicData uri="http://schemas.microsoft.com/office/word/2010/wordprocessingShape">
                     <wps:wsp>
-                      <wps:cNvCnPr/>
+                      <wps:cNvSpPr txBox="1"/>
                       <wps:spPr>
-                        <a:xfrm flipH="1">
+                        <a:xfrm>
                           <a:off x="0" y="0"/>
-                          <a:ext cx="1041400" cy="539750"/>
+                          <a:ext cx="941998" cy="633046"/>
                         </a:xfrm>
-                        <a:prstGeom prst="line">
+                        <a:prstGeom prst="rect">
                           <a:avLst/>
                         </a:prstGeom>
-                        <a:ln w="19050"/>
+                        <a:solidFill>
+                          <a:schemeClr val="accent6">
+                            <a:lumMod val="20000"/>
+                            <a:lumOff val="80000"/>
+                          </a:schemeClr>
+                        </a:solidFill>
+                        <a:ln w="6350">
+                          <a:solidFill>
+                            <a:prstClr val="black"/>
+                          </a:solidFill>
+                        </a:ln>
                       </wps:spPr>
-                      <wps:style>
-                        <a:lnRef idx="1">
-                          <a:schemeClr val="accent2"/>
-                        </a:lnRef>
-                        <a:fillRef idx="0">
-                          <a:schemeClr val="accent2"/>
-                        </a:fillRef>
-                        <a:effectRef idx="0">
-                          <a:schemeClr val="accent2"/>
-                        </a:effectRef>
-                        <a:fontRef idx="minor">
-                          <a:schemeClr val="tx1"/>
-                        </a:fontRef>
-                      </wps:style>
-                      <wps:bodyPr/>
+                      <wps:txbx>
+                        <w:txbxContent>
+                          <w:p/>
+                        </w:txbxContent>
+                      </wps:txbx>
+                      <wps:bodyPr rot="0" spcFirstLastPara="0" vertOverflow="overflow" horzOverflow="overflow" vert="horz" wrap="square" lIns="91440" tIns="45720" rIns="91440" bIns="45720" numCol="1" spcCol="0" rtlCol="0" fromWordArt="0" anchor="t" anchorCtr="0" forceAA="0" compatLnSpc="1">
+                        <a:prstTxWarp prst="textNoShape">
+                          <a:avLst/>
+                        </a:prstTxWarp>
+                        <a:noAutofit/>
+                      </wps:bodyPr>
+                    </wps:wsp>
+                  </a:graphicData>
+                </a:graphic>
+              </wp:anchor>
+            </w:drawing>
+          </mc:Choice>
+          <mc:Fallback>
+            <w:pict>
+              <v:shapetype w14:anchorId="4A9591E7" id="_x0000_t202" coordsize="21600,21600" o:spt="202" path="m,l,21600r21600,l21600,xe">
+                <v:stroke joinstyle="miter"/>
+                <v:path gradientshapeok="t" o:connecttype="rect"/>
+              </v:shapetype>
+              <v:shape id="Text Box 13" o:spid="_x0000_s1026" type="#_x0000_t202" style="position:absolute;margin-left:641.95pt;margin-top:104.8pt;width:74.15pt;height:49.85pt;z-index:251684864;visibility:visible;mso-wrap-style:square;mso-wrap-distance-left:9pt;mso-wrap-distance-top:0;mso-wrap-distance-right:9pt;mso-wrap-distance-bottom:0;mso-position-horizontal:absolute;mso-position-horizontal-relative:text;mso-position-vertical:absolute;mso-position-vertical-relative:text;v-text-anchor:top" o:gfxdata="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" fillcolor="#e2efd9 [665]" strokeweight=".5pt">
+                <v:textbox>
+                  <w:txbxContent>
+                    <w:p/>
+                  </w:txbxContent>
+                </v:textbox>
+              </v:shape>
+            </w:pict>
+          </mc:Fallback>
+        </mc:AlternateContent>
+      </w:r>
+      <w:r>
+        <w:rPr>
+          <w:noProof/>
+        </w:rPr>
+        <mc:AlternateContent>
+          <mc:Choice Requires="wps">
+            <w:drawing>
+              <wp:anchor distT="0" distB="0" distL="114300" distR="114300" simplePos="0" relativeHeight="251663360" behindDoc="0" locked="0" layoutInCell="1" allowOverlap="1" wp14:anchorId="712D9D4D" wp14:editId="34743183">
+                <wp:simplePos x="0" y="0"/>
+                <wp:positionH relativeFrom="column">
+                  <wp:posOffset>2644726</wp:posOffset>
+                </wp:positionH>
+                <wp:positionV relativeFrom="paragraph">
+                  <wp:posOffset>3096602</wp:posOffset>
+                </wp:positionV>
+                <wp:extent cx="766445" cy="576775"/>
+                <wp:effectExtent l="0" t="0" r="14605" b="13970"/>
+                <wp:wrapNone/>
+                <wp:docPr id="4" name="Text Box 4"/>
+                <wp:cNvGraphicFramePr/>
+                <a:graphic xmlns:a="http://schemas.openxmlformats.org/drawingml/2006/main">
+                  <a:graphicData uri="http://schemas.microsoft.com/office/word/2010/wordprocessingShape">
+                    <wps:wsp>
+                      <wps:cNvSpPr txBox="1"/>
+                      <wps:spPr>
+                        <a:xfrm>
+                          <a:off x="0" y="0"/>
+                          <a:ext cx="766445" cy="576775"/>
+                        </a:xfrm>
+                        <a:prstGeom prst="rect">
+                          <a:avLst/>
+                        </a:prstGeom>
+                        <a:solidFill>
+                          <a:schemeClr val="accent6">
+                            <a:lumMod val="20000"/>
+                            <a:lumOff val="80000"/>
+                          </a:schemeClr>
+                        </a:solidFill>
+                        <a:ln w="6350">
+                          <a:solidFill>
+                            <a:prstClr val="black"/>
+                          </a:solidFill>
+                        </a:ln>
+                      </wps:spPr>
+                      <wps:txbx>
+                        <w:txbxContent>
+                          <w:p>
+                            <w:pPr>
+                              <w:rPr>
+                                <w:b/>
+                                <w:bCs/>
+                                <w:color w:val="C00000"/>
+                                <w:sz w:val="26"/>
+                                <w:szCs w:val="26"/>
+                              </w:rPr>
+                            </w:pPr>
+                            <w:r>
+                              <w:rPr>
+                                <w:b/>
+                                <w:bCs/>
+                                <w:color w:val="C00000"/>
+                                <w:sz w:val="26"/>
+                                <w:szCs w:val="26"/>
+                              </w:rPr>
+                              <w:t>Odd:</w:t>
+                            </w:r>
+                            <w:r>
+                              <w:rPr>
+                                <w:b/>
+                                <w:bCs/>
+                                <w:color w:val="C00000"/>
+                                <w:sz w:val="26"/>
+                                <w:szCs w:val="26"/>
+                              </w:rPr>
+                              <w:t xml:space="preserve"> 2</w:t>
+                            </w:r>
+                            <w:r>
+                              <w:rPr>
+                                <w:b/>
+                                <w:bCs/>
+                                <w:color w:val="C00000"/>
+                                <w:sz w:val="26"/>
+                                <w:szCs w:val="26"/>
+                                <w:vertAlign w:val="superscript"/>
+                              </w:rPr>
+                              <w:t>nd</w:t>
+                            </w:r>
+                          </w:p>
+                          <w:p>
+                            <w:pPr>
+                              <w:rPr>
+                                <w:b/>
+                                <w:bCs/>
+                                <w:sz w:val="26"/>
+                                <w:szCs w:val="26"/>
+                              </w:rPr>
+                            </w:pPr>
+                            <w:r>
+                              <w:rPr>
+                                <w:b/>
+                                <w:bCs/>
+                                <w:sz w:val="26"/>
+                                <w:szCs w:val="26"/>
+                              </w:rPr>
+                              <w:t>Even:</w:t>
+                            </w:r>
+                            <w:r>
+                              <w:rPr>
+                                <w:b/>
+                                <w:bCs/>
+                                <w:sz w:val="26"/>
+                                <w:szCs w:val="26"/>
+                              </w:rPr>
+                              <w:t xml:space="preserve"> 1</w:t>
+                            </w:r>
+                            <w:r>
+                              <w:rPr>
+                                <w:b/>
+                                <w:bCs/>
+                                <w:sz w:val="26"/>
+                                <w:szCs w:val="26"/>
+                                <w:vertAlign w:val="superscript"/>
+                              </w:rPr>
+                              <w:t>st</w:t>
+                            </w:r>
+                          </w:p>
+                          <w:p>
+                            <w:pPr>
+                              <w:rPr>
+                                <w:b/>
+                                <w:bCs/>
+                                <w:sz w:val="26"/>
+                                <w:szCs w:val="26"/>
+                              </w:rPr>
+                            </w:pPr>
+                          </w:p>
+                        </w:txbxContent>
+                      </wps:txbx>
+                      <wps:bodyPr rot="0" spcFirstLastPara="0" vertOverflow="overflow" horzOverflow="overflow" vert="horz" wrap="square" lIns="91440" tIns="45720" rIns="91440" bIns="45720" numCol="1" spcCol="0" rtlCol="0" fromWordArt="0" anchor="t" anchorCtr="0" forceAA="0" compatLnSpc="1">
+                        <a:prstTxWarp prst="textNoShape">
+                          <a:avLst/>
+                        </a:prstTxWarp>
+                        <a:noAutofit/>
+                      </wps:bodyPr>
                     </wps:wsp>
                   </a:graphicData>
                 </a:graphic>
@@ -130,9 +303,102 @@
           </mc:Choice>
           <mc:Fallback>
             <w:pict>
-              <v:line w14:anchorId="69558C2E" id="Straight Connector 10" o:spid="_x0000_s1026" style="position:absolute;flip:x;z-index:251673600;visibility:visible;mso-wrap-style:square;mso-width-percent:0;mso-height-percent:0;mso-wrap-distance-left:9pt;mso-wrap-distance-top:0;mso-wrap-distance-right:9pt;mso-wrap-distance-bottom:0;mso-position-horizontal:absolute;mso-position-horizontal-relative:text;mso-position-vertical:absolute;mso-position-vertical-relative:text;mso-width-percent:0;mso-height-percent:0;mso-width-relative:margin;mso-height-relative:margin" from="476pt,107.55pt" to="558pt,150.05pt" o:gfxdata="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" strokecolor="#ed7d31 [3205]" strokeweight="1.5pt">
-                <v:stroke joinstyle="miter"/>
-              </v:line>
+              <v:shape w14:anchorId="712D9D4D" id="Text Box 4" o:spid="_x0000_s1027" type="#_x0000_t202" style="position:absolute;margin-left:208.25pt;margin-top:243.85pt;width:60.35pt;height:45.4pt;z-index:251663360;visibility:visible;mso-wrap-style:square;mso-width-percent:0;mso-height-percent:0;mso-wrap-distance-left:9pt;mso-wrap-distance-top:0;mso-wrap-distance-right:9pt;mso-wrap-distance-bottom:0;mso-position-horizontal:absolute;mso-position-horizontal-relative:text;mso-position-vertical:absolute;mso-position-vertical-relative:text;mso-width-percent:0;mso-height-percent:0;mso-width-relative:margin;mso-height-relative:margin;v-text-anchor:top" o:gfxdata="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" fillcolor="#e2efd9 [665]" strokeweight=".5pt">
+                <v:textbox>
+                  <w:txbxContent>
+                    <w:p>
+                      <w:pPr>
+                        <w:rPr>
+                          <w:b/>
+                          <w:bCs/>
+                          <w:color w:val="C00000"/>
+                          <w:sz w:val="26"/>
+                          <w:szCs w:val="26"/>
+                        </w:rPr>
+                      </w:pPr>
+                      <w:r>
+                        <w:rPr>
+                          <w:b/>
+                          <w:bCs/>
+                          <w:color w:val="C00000"/>
+                          <w:sz w:val="26"/>
+                          <w:szCs w:val="26"/>
+                        </w:rPr>
+                        <w:t>Odd:</w:t>
+                      </w:r>
+                      <w:r>
+                        <w:rPr>
+                          <w:b/>
+                          <w:bCs/>
+                          <w:color w:val="C00000"/>
+                          <w:sz w:val="26"/>
+                          <w:szCs w:val="26"/>
+                        </w:rPr>
+                        <w:t xml:space="preserve"> 2</w:t>
+                      </w:r>
+                      <w:r>
+                        <w:rPr>
+                          <w:b/>
+                          <w:bCs/>
+                          <w:color w:val="C00000"/>
+                          <w:sz w:val="26"/>
+                          <w:szCs w:val="26"/>
+                          <w:vertAlign w:val="superscript"/>
+                        </w:rPr>
+                        <w:t>nd</w:t>
+                      </w:r>
+                    </w:p>
+                    <w:p>
+                      <w:pPr>
+                        <w:rPr>
+                          <w:b/>
+                          <w:bCs/>
+                          <w:sz w:val="26"/>
+                          <w:szCs w:val="26"/>
+                        </w:rPr>
+                      </w:pPr>
+                      <w:r>
+                        <w:rPr>
+                          <w:b/>
+                          <w:bCs/>
+                          <w:sz w:val="26"/>
+                          <w:szCs w:val="26"/>
+                        </w:rPr>
+                        <w:t>Even:</w:t>
+                      </w:r>
+                      <w:r>
+                        <w:rPr>
+                          <w:b/>
+                          <w:bCs/>
+                          <w:sz w:val="26"/>
+                          <w:szCs w:val="26"/>
+                        </w:rPr>
+                        <w:t xml:space="preserve"> 1</w:t>
+                      </w:r>
+                      <w:r>
+                        <w:rPr>
+                          <w:b/>
+                          <w:bCs/>
+                          <w:sz w:val="26"/>
+                          <w:szCs w:val="26"/>
+                          <w:vertAlign w:val="superscript"/>
+                        </w:rPr>
+                        <w:t>st</w:t>
+                      </w:r>
+                    </w:p>
+                    <w:p>
+                      <w:pPr>
+                        <w:rPr>
+                          <w:b/>
+                          <w:bCs/>
+                          <w:sz w:val="26"/>
+                          <w:szCs w:val="26"/>
+                        </w:rPr>
+                      </w:pPr>
+                    </w:p>
+                  </w:txbxContent>
+                </v:textbox>
+              </v:shape>
             </w:pict>
           </mc:Fallback>
         </mc:AlternateContent>
@@ -144,7 +410,606 @@
         <mc:AlternateContent>
           <mc:Choice Requires="wps">
             <w:drawing>
-              <wp:anchor distT="0" distB="0" distL="114300" distR="114300" simplePos="0" relativeHeight="251674624" behindDoc="0" locked="0" layoutInCell="1" allowOverlap="1" wp14:anchorId="28B79CC9" wp14:editId="601E19D3">
+              <wp:anchor distT="0" distB="0" distL="114300" distR="114300" simplePos="0" relativeHeight="251682816" behindDoc="0" locked="0" layoutInCell="1" allowOverlap="1" wp14:anchorId="2510C8F8" wp14:editId="32079D18">
+                <wp:simplePos x="0" y="0"/>
+                <wp:positionH relativeFrom="column">
+                  <wp:posOffset>6049109</wp:posOffset>
+                </wp:positionH>
+                <wp:positionV relativeFrom="paragraph">
+                  <wp:posOffset>3645242</wp:posOffset>
+                </wp:positionV>
+                <wp:extent cx="1069144" cy="590550"/>
+                <wp:effectExtent l="0" t="0" r="17145" b="19050"/>
+                <wp:wrapNone/>
+                <wp:docPr id="20" name="Text Box 20"/>
+                <wp:cNvGraphicFramePr/>
+                <a:graphic xmlns:a="http://schemas.openxmlformats.org/drawingml/2006/main">
+                  <a:graphicData uri="http://schemas.microsoft.com/office/word/2010/wordprocessingShape">
+                    <wps:wsp>
+                      <wps:cNvSpPr txBox="1"/>
+                      <wps:spPr>
+                        <a:xfrm>
+                          <a:off x="0" y="0"/>
+                          <a:ext cx="1069144" cy="590550"/>
+                        </a:xfrm>
+                        <a:prstGeom prst="rect">
+                          <a:avLst/>
+                        </a:prstGeom>
+                        <a:solidFill>
+                          <a:schemeClr val="accent6">
+                            <a:lumMod val="20000"/>
+                            <a:lumOff val="80000"/>
+                          </a:schemeClr>
+                        </a:solidFill>
+                        <a:ln w="6350">
+                          <a:solidFill>
+                            <a:prstClr val="black"/>
+                          </a:solidFill>
+                        </a:ln>
+                      </wps:spPr>
+                      <wps:txbx>
+                        <w:txbxContent>
+                          <w:p>
+                            <w:pPr>
+                              <w:jc w:val="center"/>
+                            </w:pPr>
+                            <w:r>
+                              <w:t>CSE 3201</w:t>
+                            </w:r>
+                          </w:p>
+                          <w:p>
+                            <w:pPr>
+                              <w:jc w:val="center"/>
+                            </w:pPr>
+                            <w:r>
+                              <w:t>AMR 202</w:t>
+                            </w:r>
+                          </w:p>
+                        </w:txbxContent>
+                      </wps:txbx>
+                      <wps:bodyPr rot="0" spcFirstLastPara="0" vertOverflow="overflow" horzOverflow="overflow" vert="horz" wrap="square" lIns="91440" tIns="45720" rIns="91440" bIns="45720" numCol="1" spcCol="0" rtlCol="0" fromWordArt="0" anchor="t" anchorCtr="0" forceAA="0" compatLnSpc="1">
+                        <a:prstTxWarp prst="textNoShape">
+                          <a:avLst/>
+                        </a:prstTxWarp>
+                        <a:noAutofit/>
+                      </wps:bodyPr>
+                    </wps:wsp>
+                  </a:graphicData>
+                </a:graphic>
+                <wp14:sizeRelH relativeFrom="margin">
+                  <wp14:pctWidth>0</wp14:pctWidth>
+                </wp14:sizeRelH>
+              </wp:anchor>
+            </w:drawing>
+          </mc:Choice>
+          <mc:Fallback>
+            <w:pict>
+              <v:shape w14:anchorId="2510C8F8" id="Text Box 20" o:spid="_x0000_s1028" type="#_x0000_t202" style="position:absolute;margin-left:476.3pt;margin-top:287.05pt;width:84.2pt;height:46.5pt;z-index:251682816;visibility:visible;mso-wrap-style:square;mso-width-percent:0;mso-wrap-distance-left:9pt;mso-wrap-distance-top:0;mso-wrap-distance-right:9pt;mso-wrap-distance-bottom:0;mso-position-horizontal:absolute;mso-position-horizontal-relative:text;mso-position-vertical:absolute;mso-position-vertical-relative:text;mso-width-percent:0;mso-width-relative:margin;v-text-anchor:top" o:gfxdata="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" fillcolor="#e2efd9 [665]" strokeweight=".5pt">
+                <v:textbox>
+                  <w:txbxContent>
+                    <w:p>
+                      <w:pPr>
+                        <w:jc w:val="center"/>
+                      </w:pPr>
+                      <w:r>
+                        <w:t>CSE 3201</w:t>
+                      </w:r>
+                    </w:p>
+                    <w:p>
+                      <w:pPr>
+                        <w:jc w:val="center"/>
+                      </w:pPr>
+                      <w:r>
+                        <w:t>AMR 202</w:t>
+                      </w:r>
+                    </w:p>
+                  </w:txbxContent>
+                </v:textbox>
+              </v:shape>
+            </w:pict>
+          </mc:Fallback>
+        </mc:AlternateContent>
+      </w:r>
+      <w:r>
+        <w:rPr>
+          <w:noProof/>
+        </w:rPr>
+        <mc:AlternateContent>
+          <mc:Choice Requires="wps">
+            <w:drawing>
+              <wp:anchor distT="0" distB="0" distL="114300" distR="114300" simplePos="0" relativeHeight="251681792" behindDoc="0" locked="0" layoutInCell="1" allowOverlap="1" wp14:anchorId="3109C670" wp14:editId="39F1937A">
+                <wp:simplePos x="0" y="0"/>
+                <wp:positionH relativeFrom="column">
+                  <wp:posOffset>5141741</wp:posOffset>
+                </wp:positionH>
+                <wp:positionV relativeFrom="paragraph">
+                  <wp:posOffset>2512793</wp:posOffset>
+                </wp:positionV>
+                <wp:extent cx="906975" cy="576580"/>
+                <wp:effectExtent l="0" t="0" r="26670" b="13970"/>
+                <wp:wrapNone/>
+                <wp:docPr id="19" name="Text Box 19"/>
+                <wp:cNvGraphicFramePr/>
+                <a:graphic xmlns:a="http://schemas.openxmlformats.org/drawingml/2006/main">
+                  <a:graphicData uri="http://schemas.microsoft.com/office/word/2010/wordprocessingShape">
+                    <wps:wsp>
+                      <wps:cNvSpPr txBox="1"/>
+                      <wps:spPr>
+                        <a:xfrm>
+                          <a:off x="0" y="0"/>
+                          <a:ext cx="906975" cy="576580"/>
+                        </a:xfrm>
+                        <a:prstGeom prst="rect">
+                          <a:avLst/>
+                        </a:prstGeom>
+                        <a:solidFill>
+                          <a:schemeClr val="accent6">
+                            <a:lumMod val="20000"/>
+                            <a:lumOff val="80000"/>
+                          </a:schemeClr>
+                        </a:solidFill>
+                        <a:ln w="6350">
+                          <a:solidFill>
+                            <a:schemeClr val="tx1"/>
+                          </a:solidFill>
+                        </a:ln>
+                      </wps:spPr>
+                      <wps:txbx>
+                        <w:txbxContent>
+                          <w:p>
+                            <w:pPr>
+                              <w:jc w:val="center"/>
+                            </w:pPr>
+                            <w:r>
+                              <w:t>CSE 3209</w:t>
+                            </w:r>
+                          </w:p>
+                          <w:p>
+                            <w:pPr>
+                              <w:jc w:val="center"/>
+                            </w:pPr>
+                            <w:r>
+                              <w:t>SA</w:t>
+                            </w:r>
+                          </w:p>
+                        </w:txbxContent>
+                      </wps:txbx>
+                      <wps:bodyPr rot="0" spcFirstLastPara="0" vertOverflow="overflow" horzOverflow="overflow" vert="horz" wrap="square" lIns="91440" tIns="45720" rIns="91440" bIns="45720" numCol="1" spcCol="0" rtlCol="0" fromWordArt="0" anchor="t" anchorCtr="0" forceAA="0" compatLnSpc="1">
+                        <a:prstTxWarp prst="textNoShape">
+                          <a:avLst/>
+                        </a:prstTxWarp>
+                        <a:noAutofit/>
+                      </wps:bodyPr>
+                    </wps:wsp>
+                  </a:graphicData>
+                </a:graphic>
+                <wp14:sizeRelH relativeFrom="margin">
+                  <wp14:pctWidth>0</wp14:pctWidth>
+                </wp14:sizeRelH>
+              </wp:anchor>
+            </w:drawing>
+          </mc:Choice>
+          <mc:Fallback>
+            <w:pict>
+              <v:shape w14:anchorId="3109C670" id="Text Box 19" o:spid="_x0000_s1029" type="#_x0000_t202" style="position:absolute;margin-left:404.85pt;margin-top:197.85pt;width:71.4pt;height:45.4pt;z-index:251681792;visibility:visible;mso-wrap-style:square;mso-width-percent:0;mso-wrap-distance-left:9pt;mso-wrap-distance-top:0;mso-wrap-distance-right:9pt;mso-wrap-distance-bottom:0;mso-position-horizontal:absolute;mso-position-horizontal-relative:text;mso-position-vertical:absolute;mso-position-vertical-relative:text;mso-width-percent:0;mso-width-relative:margin;v-text-anchor:top" o:gfxdata="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" fillcolor="#e2efd9 [665]" strokecolor="black [3213]" strokeweight=".5pt">
+                <v:textbox>
+                  <w:txbxContent>
+                    <w:p>
+                      <w:pPr>
+                        <w:jc w:val="center"/>
+                      </w:pPr>
+                      <w:r>
+                        <w:t>CSE 3209</w:t>
+                      </w:r>
+                    </w:p>
+                    <w:p>
+                      <w:pPr>
+                        <w:jc w:val="center"/>
+                      </w:pPr>
+                      <w:r>
+                        <w:t>SA</w:t>
+                      </w:r>
+                    </w:p>
+                  </w:txbxContent>
+                </v:textbox>
+              </v:shape>
+            </w:pict>
+          </mc:Fallback>
+        </mc:AlternateContent>
+      </w:r>
+      <w:r>
+        <w:rPr>
+          <w:noProof/>
+        </w:rPr>
+        <mc:AlternateContent>
+          <mc:Choice Requires="wps">
+            <w:drawing>
+              <wp:anchor distT="0" distB="0" distL="114300" distR="114300" simplePos="0" relativeHeight="251683840" behindDoc="0" locked="0" layoutInCell="1" allowOverlap="1" wp14:anchorId="4A857A41" wp14:editId="741CDE66">
+                <wp:simplePos x="0" y="0"/>
+                <wp:positionH relativeFrom="column">
+                  <wp:posOffset>7131783</wp:posOffset>
+                </wp:positionH>
+                <wp:positionV relativeFrom="paragraph">
+                  <wp:posOffset>1317039</wp:posOffset>
+                </wp:positionV>
+                <wp:extent cx="1020445" cy="611944"/>
+                <wp:effectExtent l="0" t="0" r="27305" b="17145"/>
+                <wp:wrapNone/>
+                <wp:docPr id="7" name="Text Box 7"/>
+                <wp:cNvGraphicFramePr/>
+                <a:graphic xmlns:a="http://schemas.openxmlformats.org/drawingml/2006/main">
+                  <a:graphicData uri="http://schemas.microsoft.com/office/word/2010/wordprocessingShape">
+                    <wps:wsp>
+                      <wps:cNvSpPr txBox="1"/>
+                      <wps:spPr>
+                        <a:xfrm>
+                          <a:off x="0" y="0"/>
+                          <a:ext cx="1020445" cy="611944"/>
+                        </a:xfrm>
+                        <a:prstGeom prst="rect">
+                          <a:avLst/>
+                        </a:prstGeom>
+                        <a:solidFill>
+                          <a:schemeClr val="accent6">
+                            <a:lumMod val="20000"/>
+                            <a:lumOff val="80000"/>
+                          </a:schemeClr>
+                        </a:solidFill>
+                        <a:ln w="6350">
+                          <a:solidFill>
+                            <a:prstClr val="black"/>
+                          </a:solidFill>
+                        </a:ln>
+                      </wps:spPr>
+                      <wps:txbx>
+                        <w:txbxContent>
+                          <w:p>
+                            <w:pPr>
+                              <w:jc w:val="center"/>
+                            </w:pPr>
+                            <w:r>
+                              <w:t>CSE 3209</w:t>
+                            </w:r>
+                          </w:p>
+                          <w:p>
+                            <w:pPr>
+                              <w:jc w:val="center"/>
+                            </w:pPr>
+                            <w:r>
+                              <w:t>SA 101</w:t>
+                            </w:r>
+                          </w:p>
+                        </w:txbxContent>
+                      </wps:txbx>
+                      <wps:bodyPr rot="0" spcFirstLastPara="0" vertOverflow="overflow" horzOverflow="overflow" vert="horz" wrap="square" lIns="91440" tIns="45720" rIns="91440" bIns="45720" numCol="1" spcCol="0" rtlCol="0" fromWordArt="0" anchor="t" anchorCtr="0" forceAA="0" compatLnSpc="1">
+                        <a:prstTxWarp prst="textNoShape">
+                          <a:avLst/>
+                        </a:prstTxWarp>
+                        <a:noAutofit/>
+                      </wps:bodyPr>
+                    </wps:wsp>
+                  </a:graphicData>
+                </a:graphic>
+              </wp:anchor>
+            </w:drawing>
+          </mc:Choice>
+          <mc:Fallback>
+            <w:pict>
+              <v:shape w14:anchorId="4A857A41" id="Text Box 7" o:spid="_x0000_s1030" type="#_x0000_t202" style="position:absolute;margin-left:561.55pt;margin-top:103.7pt;width:80.35pt;height:48.2pt;z-index:251683840;visibility:visible;mso-wrap-style:square;mso-wrap-distance-left:9pt;mso-wrap-distance-top:0;mso-wrap-distance-right:9pt;mso-wrap-distance-bottom:0;mso-position-horizontal:absolute;mso-position-horizontal-relative:text;mso-position-vertical:absolute;mso-position-vertical-relative:text;v-text-anchor:top" o:gfxdata="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" fillcolor="#e2efd9 [665]" strokeweight=".5pt">
+                <v:textbox>
+                  <w:txbxContent>
+                    <w:p>
+                      <w:pPr>
+                        <w:jc w:val="center"/>
+                      </w:pPr>
+                      <w:r>
+                        <w:t>CSE 3209</w:t>
+                      </w:r>
+                    </w:p>
+                    <w:p>
+                      <w:pPr>
+                        <w:jc w:val="center"/>
+                      </w:pPr>
+                      <w:r>
+                        <w:t>SA 101</w:t>
+                      </w:r>
+                    </w:p>
+                  </w:txbxContent>
+                </v:textbox>
+              </v:shape>
+            </w:pict>
+          </mc:Fallback>
+        </mc:AlternateContent>
+      </w:r>
+      <w:r>
+        <w:rPr>
+          <w:noProof/>
+        </w:rPr>
+        <mc:AlternateContent>
+          <mc:Choice Requires="wps">
+            <w:drawing>
+              <wp:anchor distT="0" distB="0" distL="114300" distR="114300" simplePos="0" relativeHeight="251678720" behindDoc="0" locked="0" layoutInCell="1" allowOverlap="1" wp14:anchorId="47FF1805" wp14:editId="362C15C2">
+                <wp:simplePos x="0" y="0"/>
+                <wp:positionH relativeFrom="column">
+                  <wp:posOffset>6105134</wp:posOffset>
+                </wp:positionH>
+                <wp:positionV relativeFrom="paragraph">
+                  <wp:posOffset>1373310</wp:posOffset>
+                </wp:positionV>
+                <wp:extent cx="900333" cy="534572"/>
+                <wp:effectExtent l="0" t="0" r="0" b="0"/>
+                <wp:wrapNone/>
+                <wp:docPr id="15" name="Text Box 15"/>
+                <wp:cNvGraphicFramePr/>
+                <a:graphic xmlns:a="http://schemas.openxmlformats.org/drawingml/2006/main">
+                  <a:graphicData uri="http://schemas.microsoft.com/office/word/2010/wordprocessingShape">
+                    <wps:wsp>
+                      <wps:cNvSpPr txBox="1"/>
+                      <wps:spPr>
+                        <a:xfrm>
+                          <a:off x="0" y="0"/>
+                          <a:ext cx="900333" cy="534572"/>
+                        </a:xfrm>
+                        <a:prstGeom prst="rect">
+                          <a:avLst/>
+                        </a:prstGeom>
+                        <a:solidFill>
+                          <a:schemeClr val="accent6">
+                            <a:lumMod val="20000"/>
+                            <a:lumOff val="80000"/>
+                          </a:schemeClr>
+                        </a:solidFill>
+                        <a:ln w="6350">
+                          <a:noFill/>
+                        </a:ln>
+                      </wps:spPr>
+                      <wps:txbx>
+                        <w:txbxContent>
+                          <w:p>
+                            <w:pPr>
+                              <w:shd w:val="clear" w:color="auto" w:fill="E2EFD9" w:themeFill="accent6" w:themeFillTint="33"/>
+                              <w:jc w:val="center"/>
+                              <w:rPr>
+                                <w:noProof/>
+                              </w:rPr>
+                            </w:pPr>
+                            <w:r>
+                              <w:rPr>
+                                <w:noProof/>
+                              </w:rPr>
+                              <w:t>CSE 3205</w:t>
+                            </w:r>
+                          </w:p>
+                          <w:p>
+                            <w:pPr>
+                              <w:shd w:val="clear" w:color="auto" w:fill="E2EFD9" w:themeFill="accent6" w:themeFillTint="33"/>
+                              <w:jc w:val="center"/>
+                            </w:pPr>
+                            <w:r>
+                              <w:rPr>
+                                <w:noProof/>
+                              </w:rPr>
+                              <w:t>TJ  101</w:t>
+                            </w:r>
+                          </w:p>
+                        </w:txbxContent>
+                      </wps:txbx>
+                      <wps:bodyPr rot="0" spcFirstLastPara="0" vertOverflow="overflow" horzOverflow="overflow" vert="horz" wrap="square" lIns="91440" tIns="45720" rIns="91440" bIns="45720" numCol="1" spcCol="0" rtlCol="0" fromWordArt="0" anchor="t" anchorCtr="0" forceAA="0" compatLnSpc="1">
+                        <a:prstTxWarp prst="textNoShape">
+                          <a:avLst/>
+                        </a:prstTxWarp>
+                        <a:noAutofit/>
+                      </wps:bodyPr>
+                    </wps:wsp>
+                  </a:graphicData>
+                </a:graphic>
+                <wp14:sizeRelH relativeFrom="margin">
+                  <wp14:pctWidth>0</wp14:pctWidth>
+                </wp14:sizeRelH>
+                <wp14:sizeRelV relativeFrom="margin">
+                  <wp14:pctHeight>0</wp14:pctHeight>
+                </wp14:sizeRelV>
+              </wp:anchor>
+            </w:drawing>
+          </mc:Choice>
+          <mc:Fallback>
+            <w:pict>
+              <v:shape w14:anchorId="47FF1805" id="Text Box 15" o:spid="_x0000_s1031" type="#_x0000_t202" style="position:absolute;margin-left:480.7pt;margin-top:108.15pt;width:70.9pt;height:42.1pt;z-index:251678720;visibility:visible;mso-wrap-style:square;mso-width-percent:0;mso-height-percent:0;mso-wrap-distance-left:9pt;mso-wrap-distance-top:0;mso-wrap-distance-right:9pt;mso-wrap-distance-bottom:0;mso-position-horizontal:absolute;mso-position-horizontal-relative:text;mso-position-vertical:absolute;mso-position-vertical-relative:text;mso-width-percent:0;mso-height-percent:0;mso-width-relative:margin;mso-height-relative:margin;v-text-anchor:top" o:gfxdata="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" fillcolor="#e2efd9 [665]" stroked="f" strokeweight=".5pt">
+                <v:textbox>
+                  <w:txbxContent>
+                    <w:p>
+                      <w:pPr>
+                        <w:shd w:val="clear" w:color="auto" w:fill="E2EFD9" w:themeFill="accent6" w:themeFillTint="33"/>
+                        <w:jc w:val="center"/>
+                        <w:rPr>
+                          <w:noProof/>
+                        </w:rPr>
+                      </w:pPr>
+                      <w:r>
+                        <w:rPr>
+                          <w:noProof/>
+                        </w:rPr>
+                        <w:t>CSE 3205</w:t>
+                      </w:r>
+                    </w:p>
+                    <w:p>
+                      <w:pPr>
+                        <w:shd w:val="clear" w:color="auto" w:fill="E2EFD9" w:themeFill="accent6" w:themeFillTint="33"/>
+                        <w:jc w:val="center"/>
+                      </w:pPr>
+                      <w:r>
+                        <w:rPr>
+                          <w:noProof/>
+                        </w:rPr>
+                        <w:t>TJ  101</w:t>
+                      </w:r>
+                    </w:p>
+                  </w:txbxContent>
+                </v:textbox>
+              </v:shape>
+            </w:pict>
+          </mc:Fallback>
+        </mc:AlternateContent>
+      </w:r>
+      <w:r>
+        <w:rPr>
+          <w:noProof/>
+        </w:rPr>
+        <mc:AlternateContent>
+          <mc:Choice Requires="wps">
+            <w:drawing>
+              <wp:anchor distT="0" distB="0" distL="114300" distR="114300" simplePos="0" relativeHeight="251680768" behindDoc="0" locked="0" layoutInCell="1" allowOverlap="1" wp14:anchorId="7A7C1791" wp14:editId="206AE08E">
+                <wp:simplePos x="0" y="0"/>
+                <wp:positionH relativeFrom="column">
+                  <wp:posOffset>6070209</wp:posOffset>
+                </wp:positionH>
+                <wp:positionV relativeFrom="paragraph">
+                  <wp:posOffset>3673182</wp:posOffset>
+                </wp:positionV>
+                <wp:extent cx="1035050" cy="562903"/>
+                <wp:effectExtent l="0" t="0" r="0" b="8890"/>
+                <wp:wrapNone/>
+                <wp:docPr id="18" name="Rectangle 18"/>
+                <wp:cNvGraphicFramePr/>
+                <a:graphic xmlns:a="http://schemas.openxmlformats.org/drawingml/2006/main">
+                  <a:graphicData uri="http://schemas.microsoft.com/office/word/2010/wordprocessingShape">
+                    <wps:wsp>
+                      <wps:cNvSpPr/>
+                      <wps:spPr>
+                        <a:xfrm>
+                          <a:off x="0" y="0"/>
+                          <a:ext cx="1035050" cy="562903"/>
+                        </a:xfrm>
+                        <a:prstGeom prst="rect">
+                          <a:avLst/>
+                        </a:prstGeom>
+                        <a:solidFill>
+                          <a:schemeClr val="accent6">
+                            <a:lumMod val="20000"/>
+                            <a:lumOff val="80000"/>
+                          </a:schemeClr>
+                        </a:solidFill>
+                        <a:ln>
+                          <a:noFill/>
+                        </a:ln>
+                      </wps:spPr>
+                      <wps:style>
+                        <a:lnRef idx="2">
+                          <a:schemeClr val="accent1">
+                            <a:shade val="50000"/>
+                          </a:schemeClr>
+                        </a:lnRef>
+                        <a:fillRef idx="1">
+                          <a:schemeClr val="accent1"/>
+                        </a:fillRef>
+                        <a:effectRef idx="0">
+                          <a:schemeClr val="accent1"/>
+                        </a:effectRef>
+                        <a:fontRef idx="minor">
+                          <a:schemeClr val="lt1"/>
+                        </a:fontRef>
+                      </wps:style>
+                      <wps:bodyPr rot="0" spcFirstLastPara="0" vertOverflow="overflow" horzOverflow="overflow" vert="horz" wrap="square" lIns="91440" tIns="45720" rIns="91440" bIns="45720" numCol="1" spcCol="0" rtlCol="0" fromWordArt="0" anchor="ctr" anchorCtr="0" forceAA="0" compatLnSpc="1">
+                        <a:prstTxWarp prst="textNoShape">
+                          <a:avLst/>
+                        </a:prstTxWarp>
+                        <a:noAutofit/>
+                      </wps:bodyPr>
+                    </wps:wsp>
+                  </a:graphicData>
+                </a:graphic>
+              </wp:anchor>
+            </w:drawing>
+          </mc:Choice>
+          <mc:Fallback>
+            <w:pict>
+              <v:rect w14:anchorId="42AF0399" id="Rectangle 18" o:spid="_x0000_s1026" style="position:absolute;margin-left:477.95pt;margin-top:289.25pt;width:81.5pt;height:44.3pt;z-index:251680768;visibility:visible;mso-wrap-style:square;mso-wrap-distance-left:9pt;mso-wrap-distance-top:0;mso-wrap-distance-right:9pt;mso-wrap-distance-bottom:0;mso-position-horizontal:absolute;mso-position-horizontal-relative:text;mso-position-vertical:absolute;mso-position-vertical-relative:text;v-text-anchor:middle" o:gfxdata="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" fillcolor="#e2efd9 [665]" stroked="f" strokeweight="1pt"/>
+            </w:pict>
+          </mc:Fallback>
+        </mc:AlternateContent>
+      </w:r>
+      <w:r>
+        <w:rPr>
+          <w:noProof/>
+        </w:rPr>
+        <mc:AlternateContent>
+          <mc:Choice Requires="wps">
+            <w:drawing>
+              <wp:anchor distT="0" distB="0" distL="114300" distR="114300" simplePos="0" relativeHeight="251675648" behindDoc="0" locked="0" layoutInCell="1" allowOverlap="1" wp14:anchorId="076E7994" wp14:editId="5080155A">
+                <wp:simplePos x="0" y="0"/>
+                <wp:positionH relativeFrom="column">
+                  <wp:posOffset>5169877</wp:posOffset>
+                </wp:positionH>
+                <wp:positionV relativeFrom="paragraph">
+                  <wp:posOffset>1957119</wp:posOffset>
+                </wp:positionV>
+                <wp:extent cx="865163" cy="541606"/>
+                <wp:effectExtent l="0" t="0" r="11430" b="11430"/>
+                <wp:wrapNone/>
+                <wp:docPr id="12" name="Rectangle 12"/>
+                <wp:cNvGraphicFramePr/>
+                <a:graphic xmlns:a="http://schemas.openxmlformats.org/drawingml/2006/main">
+                  <a:graphicData uri="http://schemas.microsoft.com/office/word/2010/wordprocessingShape">
+                    <wps:wsp>
+                      <wps:cNvSpPr/>
+                      <wps:spPr>
+                        <a:xfrm>
+                          <a:off x="0" y="0"/>
+                          <a:ext cx="865163" cy="541606"/>
+                        </a:xfrm>
+                        <a:prstGeom prst="rect">
+                          <a:avLst/>
+                        </a:prstGeom>
+                        <a:solidFill>
+                          <a:schemeClr val="accent6">
+                            <a:lumMod val="20000"/>
+                            <a:lumOff val="80000"/>
+                          </a:schemeClr>
+                        </a:solidFill>
+                      </wps:spPr>
+                      <wps:style>
+                        <a:lnRef idx="2">
+                          <a:schemeClr val="accent1">
+                            <a:shade val="50000"/>
+                          </a:schemeClr>
+                        </a:lnRef>
+                        <a:fillRef idx="1">
+                          <a:schemeClr val="accent1"/>
+                        </a:fillRef>
+                        <a:effectRef idx="0">
+                          <a:schemeClr val="accent1"/>
+                        </a:effectRef>
+                        <a:fontRef idx="minor">
+                          <a:schemeClr val="lt1"/>
+                        </a:fontRef>
+                      </wps:style>
+                      <wps:bodyPr rot="0" spcFirstLastPara="0" vertOverflow="overflow" horzOverflow="overflow" vert="horz" wrap="square" lIns="91440" tIns="45720" rIns="91440" bIns="45720" numCol="1" spcCol="0" rtlCol="0" fromWordArt="0" anchor="ctr" anchorCtr="0" forceAA="0" compatLnSpc="1">
+                        <a:prstTxWarp prst="textNoShape">
+                          <a:avLst/>
+                        </a:prstTxWarp>
+                        <a:noAutofit/>
+                      </wps:bodyPr>
+                    </wps:wsp>
+                  </a:graphicData>
+                </a:graphic>
+              </wp:anchor>
+            </w:drawing>
+          </mc:Choice>
+          <mc:Fallback>
+            <w:pict>
+              <v:rect w14:anchorId="1005ABC6" id="Rectangle 12" o:spid="_x0000_s1026" style="position:absolute;margin-left:407.1pt;margin-top:154.1pt;width:68.1pt;height:42.65pt;z-index:251675648;visibility:visible;mso-wrap-style:square;mso-wrap-distance-left:9pt;mso-wrap-distance-top:0;mso-wrap-distance-right:9pt;mso-wrap-distance-bottom:0;mso-position-horizontal:absolute;mso-position-horizontal-relative:text;mso-position-vertical:absolute;mso-position-vertical-relative:text;v-text-anchor:middle" o:gfxdata="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" fillcolor="#e2efd9 [665]" strokecolor="#1f3763 [1604]" strokeweight="1pt"/>
+            </w:pict>
+          </mc:Fallback>
+        </mc:AlternateContent>
+      </w:r>
+      <w:r>
+        <w:rPr>
+          <w:noProof/>
+        </w:rPr>
+        <mc:AlternateContent>
+          <mc:Choice Requires="wps">
+            <w:drawing>
+              <wp:anchor distT="0" distB="0" distL="114300" distR="114300" simplePos="0" relativeHeight="251674624" behindDoc="0" locked="0" layoutInCell="1" allowOverlap="1" wp14:anchorId="28B79CC9" wp14:editId="553BE335">
                 <wp:simplePos x="0" y="0"/>
                 <wp:positionH relativeFrom="column">
                   <wp:posOffset>6070600</wp:posOffset>
@@ -194,7 +1059,7 @@
           </mc:Choice>
           <mc:Fallback>
             <w:pict>
-              <v:line w14:anchorId="6F8C2C5C" id="Straight Connector 11" o:spid="_x0000_s1026" style="position:absolute;flip:x;z-index:251674624;visibility:visible;mso-wrap-style:square;mso-wrap-distance-left:9pt;mso-wrap-distance-top:0;mso-wrap-distance-right:9pt;mso-wrap-distance-bottom:0;mso-position-horizontal:absolute;mso-position-horizontal-relative:text;mso-position-vertical:absolute;mso-position-vertical-relative:text" from="478pt,287.55pt" to="559.5pt,332.05pt" o:gfxdata="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" strokecolor="#ed7d31 [3205]" strokeweight="1.5pt">
+              <v:line w14:anchorId="6C251F47" id="Straight Connector 11" o:spid="_x0000_s1026" style="position:absolute;flip:x;z-index:251674624;visibility:visible;mso-wrap-style:square;mso-wrap-distance-left:9pt;mso-wrap-distance-top:0;mso-wrap-distance-right:9pt;mso-wrap-distance-bottom:0;mso-position-horizontal:absolute;mso-position-horizontal-relative:text;mso-position-vertical:absolute;mso-position-vertical-relative:text" from="478pt,287.55pt" to="559.5pt,332.05pt" o:gfxdata="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" strokecolor="#ed7d31 [3205]" strokeweight="1.5pt">
                 <v:stroke joinstyle="miter"/>
               </v:line>
             </w:pict>
@@ -208,207 +1073,7 @@
         <mc:AlternateContent>
           <mc:Choice Requires="wps">
             <w:drawing>
-              <wp:anchor distT="0" distB="0" distL="114300" distR="114300" simplePos="0" relativeHeight="251672576" behindDoc="0" locked="0" layoutInCell="1" allowOverlap="1" wp14:anchorId="54BD50C7" wp14:editId="7FE45B92">
-                <wp:simplePos x="0" y="0"/>
-                <wp:positionH relativeFrom="column">
-                  <wp:posOffset>1816100</wp:posOffset>
-                </wp:positionH>
-                <wp:positionV relativeFrom="paragraph">
-                  <wp:posOffset>1315085</wp:posOffset>
-                </wp:positionV>
-                <wp:extent cx="1593215" cy="635000"/>
-                <wp:effectExtent l="0" t="0" r="26035" b="12700"/>
-                <wp:wrapNone/>
-                <wp:docPr id="7" name="Text Box 7"/>
-                <wp:cNvGraphicFramePr/>
-                <a:graphic xmlns:a="http://schemas.openxmlformats.org/drawingml/2006/main">
-                  <a:graphicData uri="http://schemas.microsoft.com/office/word/2010/wordprocessingShape">
-                    <wps:wsp>
-                      <wps:cNvSpPr txBox="1"/>
-                      <wps:spPr>
-                        <a:xfrm>
-                          <a:off x="0" y="0"/>
-                          <a:ext cx="1593215" cy="635000"/>
-                        </a:xfrm>
-                        <a:prstGeom prst="rect">
-                          <a:avLst/>
-                        </a:prstGeom>
-                        <a:solidFill>
-                          <a:schemeClr val="lt1"/>
-                        </a:solidFill>
-                        <a:ln w="6350">
-                          <a:solidFill>
-                            <a:prstClr val="black"/>
-                          </a:solidFill>
-                        </a:ln>
-                      </wps:spPr>
-                      <wps:txbx>
-                        <w:txbxContent>
-                          <w:p>
-                            <w:r>
-                              <w:t>CSE 3209</w:t>
-                            </w:r>
-                          </w:p>
-                          <w:p>
-                            <w:r>
-                              <w:t>SA</w:t>
-                            </w:r>
-                          </w:p>
-                          <w:p/>
-                        </w:txbxContent>
-                      </wps:txbx>
-                      <wps:bodyPr rot="0" spcFirstLastPara="0" vertOverflow="overflow" horzOverflow="overflow" vert="horz" wrap="square" lIns="91440" tIns="45720" rIns="91440" bIns="45720" numCol="1" spcCol="0" rtlCol="0" fromWordArt="0" anchor="t" anchorCtr="0" forceAA="0" compatLnSpc="1">
-                        <a:prstTxWarp prst="textNoShape">
-                          <a:avLst/>
-                        </a:prstTxWarp>
-                        <a:noAutofit/>
-                      </wps:bodyPr>
-                    </wps:wsp>
-                  </a:graphicData>
-                </a:graphic>
-              </wp:anchor>
-            </w:drawing>
-          </mc:Choice>
-          <mc:Fallback>
-            <w:pict>
-              <v:shapetype w14:anchorId="54BD50C7" id="_x0000_t202" coordsize="21600,21600" o:spt="202" path="m,l,21600r21600,l21600,xe">
-                <v:stroke joinstyle="miter"/>
-                <v:path gradientshapeok="t" o:connecttype="rect"/>
-              </v:shapetype>
-              <v:shape id="Text Box 7" o:spid="_x0000_s1026" type="#_x0000_t202" style="position:absolute;margin-left:143pt;margin-top:103.55pt;width:125.45pt;height:50pt;z-index:251672576;visibility:visible;mso-wrap-style:square;mso-wrap-distance-left:9pt;mso-wrap-distance-top:0;mso-wrap-distance-right:9pt;mso-wrap-distance-bottom:0;mso-position-horizontal:absolute;mso-position-horizontal-relative:text;mso-position-vertical:absolute;mso-position-vertical-relative:text;v-text-anchor:top" o:gfxdata="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" fillcolor="white [3201]" strokeweight=".5pt">
-                <v:textbox>
-                  <w:txbxContent>
-                    <w:p>
-                      <w:r>
-                        <w:t>CSE 3209</w:t>
-                      </w:r>
-                    </w:p>
-                    <w:p>
-                      <w:r>
-                        <w:t>SA</w:t>
-                      </w:r>
-                    </w:p>
-                    <w:p/>
-                  </w:txbxContent>
-                </v:textbox>
-              </v:shape>
-            </w:pict>
-          </mc:Fallback>
-        </mc:AlternateContent>
-      </w:r>
-      <w:r>
-        <w:rPr>
-          <w:noProof/>
-        </w:rPr>
-        <mc:AlternateContent>
-          <mc:Choice Requires="wps">
-            <w:drawing>
-              <wp:anchor distT="0" distB="0" distL="114300" distR="114300" simplePos="0" relativeHeight="251671552" behindDoc="0" locked="0" layoutInCell="1" allowOverlap="1" wp14:anchorId="468296FC" wp14:editId="35028EE7">
-                <wp:simplePos x="0" y="0"/>
-                <wp:positionH relativeFrom="column">
-                  <wp:posOffset>1842868</wp:posOffset>
-                </wp:positionH>
-                <wp:positionV relativeFrom="paragraph">
-                  <wp:posOffset>4046171</wp:posOffset>
-                </wp:positionV>
-                <wp:extent cx="738554" cy="266602"/>
-                <wp:effectExtent l="0" t="0" r="23495" b="19685"/>
-                <wp:wrapNone/>
-                <wp:docPr id="9" name="Text Box 9"/>
-                <wp:cNvGraphicFramePr/>
-                <a:graphic xmlns:a="http://schemas.openxmlformats.org/drawingml/2006/main">
-                  <a:graphicData uri="http://schemas.microsoft.com/office/word/2010/wordprocessingShape">
-                    <wps:wsp>
-                      <wps:cNvSpPr txBox="1"/>
-                      <wps:spPr>
-                        <a:xfrm>
-                          <a:off x="0" y="0"/>
-                          <a:ext cx="738554" cy="266602"/>
-                        </a:xfrm>
-                        <a:prstGeom prst="rect">
-                          <a:avLst/>
-                        </a:prstGeom>
-                        <a:solidFill>
-                          <a:schemeClr val="lt1"/>
-                        </a:solidFill>
-                        <a:ln w="6350">
-                          <a:solidFill>
-                            <a:prstClr val="black"/>
-                          </a:solidFill>
-                        </a:ln>
-                      </wps:spPr>
-                      <wps:txbx>
-                        <w:txbxContent>
-                          <w:p>
-                            <w:proofErr w:type="spellStart"/>
-                            <w:r>
-                              <w:t>Hbe</w:t>
-                            </w:r>
-                            <w:proofErr w:type="spellEnd"/>
-                            <w:r>
-                              <w:t xml:space="preserve"> </w:t>
-                            </w:r>
-                            <w:proofErr w:type="spellStart"/>
-                            <w:r>
-                              <w:t>na</w:t>
-                            </w:r>
-                            <w:proofErr w:type="spellEnd"/>
-                          </w:p>
-                        </w:txbxContent>
-                      </wps:txbx>
-                      <wps:bodyPr rot="0" spcFirstLastPara="0" vertOverflow="overflow" horzOverflow="overflow" vert="horz" wrap="square" lIns="91440" tIns="45720" rIns="91440" bIns="45720" numCol="1" spcCol="0" rtlCol="0" fromWordArt="0" anchor="t" anchorCtr="0" forceAA="0" compatLnSpc="1">
-                        <a:prstTxWarp prst="textNoShape">
-                          <a:avLst/>
-                        </a:prstTxWarp>
-                        <a:noAutofit/>
-                      </wps:bodyPr>
-                    </wps:wsp>
-                  </a:graphicData>
-                </a:graphic>
-                <wp14:sizeRelH relativeFrom="margin">
-                  <wp14:pctWidth>0</wp14:pctWidth>
-                </wp14:sizeRelH>
-                <wp14:sizeRelV relativeFrom="margin">
-                  <wp14:pctHeight>0</wp14:pctHeight>
-                </wp14:sizeRelV>
-              </wp:anchor>
-            </w:drawing>
-          </mc:Choice>
-          <mc:Fallback>
-            <w:pict>
-              <v:shape w14:anchorId="468296FC" id="Text Box 9" o:spid="_x0000_s1027" type="#_x0000_t202" style="position:absolute;margin-left:145.1pt;margin-top:318.6pt;width:58.15pt;height:21pt;z-index:251671552;visibility:visible;mso-wrap-style:square;mso-width-percent:0;mso-height-percent:0;mso-wrap-distance-left:9pt;mso-wrap-distance-top:0;mso-wrap-distance-right:9pt;mso-wrap-distance-bottom:0;mso-position-horizontal:absolute;mso-position-horizontal-relative:text;mso-position-vertical:absolute;mso-position-vertical-relative:text;mso-width-percent:0;mso-height-percent:0;mso-width-relative:margin;mso-height-relative:margin;v-text-anchor:top" o:gfxdata="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" fillcolor="white [3201]" strokeweight=".5pt">
-                <v:textbox>
-                  <w:txbxContent>
-                    <w:p>
-                      <w:proofErr w:type="spellStart"/>
-                      <w:r>
-                        <w:t>Hbe</w:t>
-                      </w:r>
-                      <w:proofErr w:type="spellEnd"/>
-                      <w:r>
-                        <w:t xml:space="preserve"> </w:t>
-                      </w:r>
-                      <w:proofErr w:type="spellStart"/>
-                      <w:r>
-                        <w:t>na</w:t>
-                      </w:r>
-                      <w:proofErr w:type="spellEnd"/>
-                    </w:p>
-                  </w:txbxContent>
-                </v:textbox>
-              </v:shape>
-            </w:pict>
-          </mc:Fallback>
-        </mc:AlternateContent>
-      </w:r>
-      <w:r>
-        <w:rPr>
-          <w:noProof/>
-        </w:rPr>
-        <mc:AlternateContent>
-          <mc:Choice Requires="wps">
-            <w:drawing>
-              <wp:anchor distT="0" distB="0" distL="114300" distR="114300" simplePos="0" relativeHeight="251670528" behindDoc="0" locked="0" layoutInCell="1" allowOverlap="1" wp14:anchorId="3B7388C4" wp14:editId="6F99AE3D">
+              <wp:anchor distT="0" distB="0" distL="114300" distR="114300" simplePos="0" relativeHeight="251670528" behindDoc="0" locked="0" layoutInCell="1" allowOverlap="1" wp14:anchorId="3B7388C4" wp14:editId="49218008">
                 <wp:simplePos x="0" y="0"/>
                 <wp:positionH relativeFrom="margin">
                   <wp:align>right</wp:align>
@@ -434,7 +1099,10 @@
                           <a:avLst/>
                         </a:prstGeom>
                         <a:solidFill>
-                          <a:schemeClr val="lt1"/>
+                          <a:schemeClr val="accent6">
+                            <a:lumMod val="20000"/>
+                            <a:lumOff val="80000"/>
+                          </a:schemeClr>
                         </a:solidFill>
                         <a:ln w="6350">
                           <a:solidFill>
@@ -476,7 +1144,7 @@
           </mc:Choice>
           <mc:Fallback>
             <w:pict>
-              <v:shape w14:anchorId="3B7388C4" id="Text Box 8" o:spid="_x0000_s1028" type="#_x0000_t202" style="position:absolute;margin-left:25.75pt;margin-top:202.3pt;width:76.95pt;height:42.1pt;z-index:251670528;visibility:visible;mso-wrap-style:square;mso-width-percent:0;mso-height-percent:0;mso-wrap-distance-left:9pt;mso-wrap-distance-top:0;mso-wrap-distance-right:9pt;mso-wrap-distance-bottom:0;mso-position-horizontal:right;mso-position-horizontal-relative:margin;mso-position-vertical:absolute;mso-position-vertical-relative:text;mso-width-percent:0;mso-height-percent:0;mso-width-relative:margin;mso-height-relative:margin;v-text-anchor:top" o:gfxdata="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" fillcolor="white [3201]" strokeweight=".5pt">
+              <v:shape w14:anchorId="3B7388C4" id="Text Box 8" o:spid="_x0000_s1032" type="#_x0000_t202" style="position:absolute;margin-left:25.75pt;margin-top:202.3pt;width:76.95pt;height:42.1pt;z-index:251670528;visibility:visible;mso-wrap-style:square;mso-width-percent:0;mso-height-percent:0;mso-wrap-distance-left:9pt;mso-wrap-distance-top:0;mso-wrap-distance-right:9pt;mso-wrap-distance-bottom:0;mso-position-horizontal:right;mso-position-horizontal-relative:margin;mso-position-vertical:absolute;mso-position-vertical-relative:text;mso-width-percent:0;mso-height-percent:0;mso-width-relative:margin;mso-height-relative:margin;v-text-anchor:top" o:gfxdata="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" fillcolor="#e2efd9 [665]" strokeweight=".5pt">
                 <v:textbox>
                   <w:txbxContent>
                     <w:p>
@@ -504,7 +1172,7 @@
         <mc:AlternateContent>
           <mc:Choice Requires="wps">
             <w:drawing>
-              <wp:anchor distT="0" distB="0" distL="114300" distR="114300" simplePos="0" relativeHeight="251661312" behindDoc="0" locked="0" layoutInCell="1" allowOverlap="1" wp14:anchorId="17821878" wp14:editId="1D3C3B9D">
+              <wp:anchor distT="0" distB="0" distL="114300" distR="114300" simplePos="0" relativeHeight="251661312" behindDoc="0" locked="0" layoutInCell="1" allowOverlap="1" wp14:anchorId="17821878" wp14:editId="66E70E6E">
                 <wp:simplePos x="0" y="0"/>
                 <wp:positionH relativeFrom="margin">
                   <wp:align>right</wp:align>
@@ -530,7 +1198,10 @@
                           <a:avLst/>
                         </a:prstGeom>
                         <a:solidFill>
-                          <a:schemeClr val="lt1"/>
+                          <a:schemeClr val="accent6">
+                            <a:lumMod val="20000"/>
+                            <a:lumOff val="80000"/>
+                          </a:schemeClr>
                         </a:solidFill>
                         <a:ln w="6350">
                           <a:solidFill>
@@ -656,7 +1327,7 @@
           </mc:Choice>
           <mc:Fallback>
             <w:pict>
-              <v:shape w14:anchorId="17821878" id="Text Box 3" o:spid="_x0000_s1029" type="#_x0000_t202" style="position:absolute;margin-left:26.9pt;margin-top:154.75pt;width:78.1pt;height:45.95pt;z-index:251661312;visibility:visible;mso-wrap-style:square;mso-width-percent:0;mso-height-percent:0;mso-wrap-distance-left:9pt;mso-wrap-distance-top:0;mso-wrap-distance-right:9pt;mso-wrap-distance-bottom:0;mso-position-horizontal:right;mso-position-horizontal-relative:margin;mso-position-vertical:absolute;mso-position-vertical-relative:text;mso-width-percent:0;mso-height-percent:0;mso-width-relative:margin;mso-height-relative:margin;v-text-anchor:top" o:gfxdata="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" fillcolor="white [3201]" strokeweight=".5pt">
+              <v:shape w14:anchorId="17821878" id="Text Box 3" o:spid="_x0000_s1033" type="#_x0000_t202" style="position:absolute;margin-left:26.9pt;margin-top:154.75pt;width:78.1pt;height:45.95pt;z-index:251661312;visibility:visible;mso-wrap-style:square;mso-width-percent:0;mso-height-percent:0;mso-wrap-distance-left:9pt;mso-wrap-distance-top:0;mso-wrap-distance-right:9pt;mso-wrap-distance-bottom:0;mso-position-horizontal:right;mso-position-horizontal-relative:margin;mso-position-vertical:absolute;mso-position-vertical-relative:text;mso-width-percent:0;mso-height-percent:0;mso-width-relative:margin;mso-height-relative:margin;v-text-anchor:top" o:gfxdata="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" fillcolor="#e2efd9 [665]" strokeweight=".5pt">
                 <v:textbox>
                   <w:txbxContent>
                     <w:p>
@@ -768,7 +1439,7 @@
         <mc:AlternateContent>
           <mc:Choice Requires="wps">
             <w:drawing>
-              <wp:anchor distT="0" distB="0" distL="114300" distR="114300" simplePos="0" relativeHeight="251667456" behindDoc="0" locked="0" layoutInCell="1" allowOverlap="1" wp14:anchorId="527D7810" wp14:editId="2088EB09">
+              <wp:anchor distT="0" distB="0" distL="114300" distR="114300" simplePos="0" relativeHeight="251667456" behindDoc="0" locked="0" layoutInCell="1" allowOverlap="1" wp14:anchorId="527D7810" wp14:editId="1DBA5DF9">
                 <wp:simplePos x="0" y="0"/>
                 <wp:positionH relativeFrom="column">
                   <wp:posOffset>5155809</wp:posOffset>
@@ -794,7 +1465,10 @@
                           <a:avLst/>
                         </a:prstGeom>
                         <a:solidFill>
-                          <a:schemeClr val="lt1"/>
+                          <a:schemeClr val="accent6">
+                            <a:lumMod val="20000"/>
+                            <a:lumOff val="80000"/>
+                          </a:schemeClr>
                         </a:solidFill>
                         <a:ln w="6350">
                           <a:solidFill>
@@ -903,7 +1577,7 @@
           </mc:Choice>
           <mc:Fallback>
             <w:pict>
-              <v:shape w14:anchorId="527D7810" id="Text Box 6" o:spid="_x0000_s1030" type="#_x0000_t202" style="position:absolute;margin-left:405.95pt;margin-top:286.55pt;width:66.95pt;height:48.9pt;z-index:251667456;visibility:visible;mso-wrap-style:square;mso-width-percent:0;mso-height-percent:0;mso-wrap-distance-left:9pt;mso-wrap-distance-top:0;mso-wrap-distance-right:9pt;mso-wrap-distance-bottom:0;mso-position-horizontal:absolute;mso-position-horizontal-relative:text;mso-position-vertical:absolute;mso-position-vertical-relative:text;mso-width-percent:0;mso-height-percent:0;mso-width-relative:margin;mso-height-relative:margin;v-text-anchor:top" o:gfxdata="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" fillcolor="white [3201]" strokeweight=".5pt">
+              <v:shape w14:anchorId="527D7810" id="Text Box 6" o:spid="_x0000_s1034" type="#_x0000_t202" style="position:absolute;margin-left:405.95pt;margin-top:286.55pt;width:66.95pt;height:48.9pt;z-index:251667456;visibility:visible;mso-wrap-style:square;mso-width-percent:0;mso-height-percent:0;mso-wrap-distance-left:9pt;mso-wrap-distance-top:0;mso-wrap-distance-right:9pt;mso-wrap-distance-bottom:0;mso-position-horizontal:absolute;mso-position-horizontal-relative:text;mso-position-vertical:absolute;mso-position-vertical-relative:text;mso-width-percent:0;mso-height-percent:0;mso-width-relative:margin;mso-height-relative:margin;v-text-anchor:top" o:gfxdata="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" fillcolor="#e2efd9 [665]" strokeweight=".5pt">
                 <v:textbox>
                   <w:txbxContent>
                     <w:p>
@@ -997,262 +1671,7 @@
         <mc:AlternateContent>
           <mc:Choice Requires="wps">
             <w:drawing>
-              <wp:anchor distT="0" distB="0" distL="114300" distR="114300" simplePos="0" relativeHeight="251663360" behindDoc="0" locked="0" layoutInCell="1" allowOverlap="1" wp14:anchorId="712D9D4D" wp14:editId="20D5D1A6">
-                <wp:simplePos x="0" y="0"/>
-                <wp:positionH relativeFrom="column">
-                  <wp:posOffset>2644726</wp:posOffset>
-                </wp:positionH>
-                <wp:positionV relativeFrom="paragraph">
-                  <wp:posOffset>3097529</wp:posOffset>
-                </wp:positionV>
-                <wp:extent cx="766689" cy="576775"/>
-                <wp:effectExtent l="0" t="0" r="14605" b="13970"/>
-                <wp:wrapNone/>
-                <wp:docPr id="4" name="Text Box 4"/>
-                <wp:cNvGraphicFramePr/>
-                <a:graphic xmlns:a="http://schemas.openxmlformats.org/drawingml/2006/main">
-                  <a:graphicData uri="http://schemas.microsoft.com/office/word/2010/wordprocessingShape">
-                    <wps:wsp>
-                      <wps:cNvSpPr txBox="1"/>
-                      <wps:spPr>
-                        <a:xfrm>
-                          <a:off x="0" y="0"/>
-                          <a:ext cx="766689" cy="576775"/>
-                        </a:xfrm>
-                        <a:prstGeom prst="rect">
-                          <a:avLst/>
-                        </a:prstGeom>
-                        <a:solidFill>
-                          <a:schemeClr val="lt1"/>
-                        </a:solidFill>
-                        <a:ln w="6350">
-                          <a:solidFill>
-                            <a:prstClr val="black"/>
-                          </a:solidFill>
-                        </a:ln>
-                      </wps:spPr>
-                      <wps:txbx>
-                        <w:txbxContent>
-                          <w:p>
-                            <w:pPr>
-                              <w:rPr>
-                                <w:b/>
-                                <w:bCs/>
-                                <w:color w:val="C00000"/>
-                                <w:sz w:val="26"/>
-                                <w:szCs w:val="26"/>
-                              </w:rPr>
-                            </w:pPr>
-                            <w:r>
-                              <w:rPr>
-                                <w:b/>
-                                <w:bCs/>
-                                <w:color w:val="C00000"/>
-                                <w:sz w:val="26"/>
-                                <w:szCs w:val="26"/>
-                              </w:rPr>
-                              <w:t>Odd:</w:t>
-                            </w:r>
-                            <w:r>
-                              <w:rPr>
-                                <w:b/>
-                                <w:bCs/>
-                                <w:color w:val="C00000"/>
-                                <w:sz w:val="26"/>
-                                <w:szCs w:val="26"/>
-                              </w:rPr>
-                              <w:t xml:space="preserve"> 2</w:t>
-                            </w:r>
-                            <w:r>
-                              <w:rPr>
-                                <w:b/>
-                                <w:bCs/>
-                                <w:color w:val="C00000"/>
-                                <w:sz w:val="26"/>
-                                <w:szCs w:val="26"/>
-                                <w:vertAlign w:val="superscript"/>
-                              </w:rPr>
-                              <w:t>nd</w:t>
-                            </w:r>
-                          </w:p>
-                          <w:p>
-                            <w:pPr>
-                              <w:rPr>
-                                <w:b/>
-                                <w:bCs/>
-                                <w:sz w:val="26"/>
-                                <w:szCs w:val="26"/>
-                              </w:rPr>
-                            </w:pPr>
-                            <w:r>
-                              <w:rPr>
-                                <w:b/>
-                                <w:bCs/>
-                                <w:sz w:val="26"/>
-                                <w:szCs w:val="26"/>
-                              </w:rPr>
-                              <w:t>Even:</w:t>
-                            </w:r>
-                            <w:r>
-                              <w:rPr>
-                                <w:b/>
-                                <w:bCs/>
-                                <w:sz w:val="26"/>
-                                <w:szCs w:val="26"/>
-                              </w:rPr>
-                              <w:t xml:space="preserve"> 1</w:t>
-                            </w:r>
-                            <w:r>
-                              <w:rPr>
-                                <w:b/>
-                                <w:bCs/>
-                                <w:sz w:val="26"/>
-                                <w:szCs w:val="26"/>
-                                <w:vertAlign w:val="superscript"/>
-                              </w:rPr>
-                              <w:t>st</w:t>
-                            </w:r>
-                          </w:p>
-                          <w:p>
-                            <w:pPr>
-                              <w:rPr>
-                                <w:b/>
-                                <w:bCs/>
-                                <w:sz w:val="26"/>
-                                <w:szCs w:val="26"/>
-                              </w:rPr>
-                            </w:pPr>
-                          </w:p>
-                        </w:txbxContent>
-                      </wps:txbx>
-                      <wps:bodyPr rot="0" spcFirstLastPara="0" vertOverflow="overflow" horzOverflow="overflow" vert="horz" wrap="square" lIns="91440" tIns="45720" rIns="91440" bIns="45720" numCol="1" spcCol="0" rtlCol="0" fromWordArt="0" anchor="t" anchorCtr="0" forceAA="0" compatLnSpc="1">
-                        <a:prstTxWarp prst="textNoShape">
-                          <a:avLst/>
-                        </a:prstTxWarp>
-                        <a:noAutofit/>
-                      </wps:bodyPr>
-                    </wps:wsp>
-                  </a:graphicData>
-                </a:graphic>
-                <wp14:sizeRelH relativeFrom="margin">
-                  <wp14:pctWidth>0</wp14:pctWidth>
-                </wp14:sizeRelH>
-                <wp14:sizeRelV relativeFrom="margin">
-                  <wp14:pctHeight>0</wp14:pctHeight>
-                </wp14:sizeRelV>
-              </wp:anchor>
-            </w:drawing>
-          </mc:Choice>
-          <mc:Fallback>
-            <w:pict>
-              <v:shape w14:anchorId="712D9D4D" id="Text Box 4" o:spid="_x0000_s1031" type="#_x0000_t202" style="position:absolute;margin-left:208.25pt;margin-top:243.9pt;width:60.35pt;height:45.4pt;z-index:251663360;visibility:visible;mso-wrap-style:square;mso-width-percent:0;mso-height-percent:0;mso-wrap-distance-left:9pt;mso-wrap-distance-top:0;mso-wrap-distance-right:9pt;mso-wrap-distance-bottom:0;mso-position-horizontal:absolute;mso-position-horizontal-relative:text;mso-position-vertical:absolute;mso-position-vertical-relative:text;mso-width-percent:0;mso-height-percent:0;mso-width-relative:margin;mso-height-relative:margin;v-text-anchor:top" o:gfxdata="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" fillcolor="white [3201]" strokeweight=".5pt">
-                <v:textbox>
-                  <w:txbxContent>
-                    <w:p>
-                      <w:pPr>
-                        <w:rPr>
-                          <w:b/>
-                          <w:bCs/>
-                          <w:color w:val="C00000"/>
-                          <w:sz w:val="26"/>
-                          <w:szCs w:val="26"/>
-                        </w:rPr>
-                      </w:pPr>
-                      <w:r>
-                        <w:rPr>
-                          <w:b/>
-                          <w:bCs/>
-                          <w:color w:val="C00000"/>
-                          <w:sz w:val="26"/>
-                          <w:szCs w:val="26"/>
-                        </w:rPr>
-                        <w:t>Odd:</w:t>
-                      </w:r>
-                      <w:r>
-                        <w:rPr>
-                          <w:b/>
-                          <w:bCs/>
-                          <w:color w:val="C00000"/>
-                          <w:sz w:val="26"/>
-                          <w:szCs w:val="26"/>
-                        </w:rPr>
-                        <w:t xml:space="preserve"> 2</w:t>
-                      </w:r>
-                      <w:r>
-                        <w:rPr>
-                          <w:b/>
-                          <w:bCs/>
-                          <w:color w:val="C00000"/>
-                          <w:sz w:val="26"/>
-                          <w:szCs w:val="26"/>
-                          <w:vertAlign w:val="superscript"/>
-                        </w:rPr>
-                        <w:t>nd</w:t>
-                      </w:r>
-                    </w:p>
-                    <w:p>
-                      <w:pPr>
-                        <w:rPr>
-                          <w:b/>
-                          <w:bCs/>
-                          <w:sz w:val="26"/>
-                          <w:szCs w:val="26"/>
-                        </w:rPr>
-                      </w:pPr>
-                      <w:r>
-                        <w:rPr>
-                          <w:b/>
-                          <w:bCs/>
-                          <w:sz w:val="26"/>
-                          <w:szCs w:val="26"/>
-                        </w:rPr>
-                        <w:t>Even:</w:t>
-                      </w:r>
-                      <w:r>
-                        <w:rPr>
-                          <w:b/>
-                          <w:bCs/>
-                          <w:sz w:val="26"/>
-                          <w:szCs w:val="26"/>
-                        </w:rPr>
-                        <w:t xml:space="preserve"> 1</w:t>
-                      </w:r>
-                      <w:r>
-                        <w:rPr>
-                          <w:b/>
-                          <w:bCs/>
-                          <w:sz w:val="26"/>
-                          <w:szCs w:val="26"/>
-                          <w:vertAlign w:val="superscript"/>
-                        </w:rPr>
-                        <w:t>st</w:t>
-                      </w:r>
-                    </w:p>
-                    <w:p>
-                      <w:pPr>
-                        <w:rPr>
-                          <w:b/>
-                          <w:bCs/>
-                          <w:sz w:val="26"/>
-                          <w:szCs w:val="26"/>
-                        </w:rPr>
-                      </w:pPr>
-                    </w:p>
-                  </w:txbxContent>
-                </v:textbox>
-              </v:shape>
-            </w:pict>
-          </mc:Fallback>
-        </mc:AlternateContent>
-      </w:r>
-      <w:r>
-        <w:rPr>
-          <w:noProof/>
-        </w:rPr>
-        <mc:AlternateContent>
-          <mc:Choice Requires="wps">
-            <w:drawing>
-              <wp:anchor distT="0" distB="0" distL="114300" distR="114300" simplePos="0" relativeHeight="251665408" behindDoc="0" locked="0" layoutInCell="1" allowOverlap="1" wp14:anchorId="3938769C" wp14:editId="45D892EA">
+              <wp:anchor distT="0" distB="0" distL="114300" distR="114300" simplePos="0" relativeHeight="251665408" behindDoc="0" locked="0" layoutInCell="1" allowOverlap="1" wp14:anchorId="3938769C" wp14:editId="28DFFD69">
                 <wp:simplePos x="0" y="0"/>
                 <wp:positionH relativeFrom="column">
                   <wp:posOffset>2630658</wp:posOffset>
@@ -1278,7 +1697,10 @@
                           <a:avLst/>
                         </a:prstGeom>
                         <a:solidFill>
-                          <a:schemeClr val="lt1"/>
+                          <a:schemeClr val="accent6">
+                            <a:lumMod val="20000"/>
+                            <a:lumOff val="80000"/>
+                          </a:schemeClr>
                         </a:solidFill>
                         <a:ln w="6350">
                           <a:solidFill>
@@ -1390,7 +1812,7 @@
           </mc:Choice>
           <mc:Fallback>
             <w:pict>
-              <v:shape w14:anchorId="3938769C" id="Text Box 5" o:spid="_x0000_s1032" type="#_x0000_t202" style="position:absolute;margin-left:207.15pt;margin-top:154.2pt;width:61.5pt;height:44.85pt;z-index:251665408;visibility:visible;mso-wrap-style:square;mso-width-percent:0;mso-height-percent:0;mso-wrap-distance-left:9pt;mso-wrap-distance-top:0;mso-wrap-distance-right:9pt;mso-wrap-distance-bottom:0;mso-position-horizontal:absolute;mso-position-horizontal-relative:text;mso-position-vertical:absolute;mso-position-vertical-relative:text;mso-width-percent:0;mso-height-percent:0;mso-width-relative:margin;mso-height-relative:margin;v-text-anchor:top" o:gfxdata="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" fillcolor="white [3201]" strokeweight=".5pt">
+              <v:shape w14:anchorId="3938769C" id="Text Box 5" o:spid="_x0000_s1035" type="#_x0000_t202" style="position:absolute;margin-left:207.15pt;margin-top:154.2pt;width:61.5pt;height:44.85pt;z-index:251665408;visibility:visible;mso-wrap-style:square;mso-width-percent:0;mso-height-percent:0;mso-wrap-distance-left:9pt;mso-wrap-distance-top:0;mso-wrap-distance-right:9pt;mso-wrap-distance-bottom:0;mso-position-horizontal:absolute;mso-position-horizontal-relative:text;mso-position-vertical:absolute;mso-position-vertical-relative:text;mso-width-percent:0;mso-height-percent:0;mso-width-relative:margin;mso-height-relative:margin;v-text-anchor:top" o:gfxdata="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" fillcolor="#e2efd9 [665]" strokeweight=".5pt">
                 <v:textbox>
                   <w:txbxContent>
                     <w:p>
@@ -1487,7 +1909,7 @@
         <mc:AlternateContent>
           <mc:Choice Requires="wps">
             <w:drawing>
-              <wp:anchor distT="0" distB="0" distL="114300" distR="114300" simplePos="0" relativeHeight="251659264" behindDoc="0" locked="0" layoutInCell="1" allowOverlap="1" wp14:anchorId="736B0B07" wp14:editId="436B4F0E">
+              <wp:anchor distT="0" distB="0" distL="114300" distR="114300" simplePos="0" relativeHeight="251659264" behindDoc="0" locked="0" layoutInCell="1" allowOverlap="1" wp14:anchorId="736B0B07" wp14:editId="34096150">
                 <wp:simplePos x="0" y="0"/>
                 <wp:positionH relativeFrom="column">
                   <wp:posOffset>5183945</wp:posOffset>
@@ -1513,7 +1935,10 @@
                           <a:avLst/>
                         </a:prstGeom>
                         <a:solidFill>
-                          <a:schemeClr val="lt1"/>
+                          <a:schemeClr val="accent6">
+                            <a:lumMod val="20000"/>
+                            <a:lumOff val="80000"/>
+                          </a:schemeClr>
                         </a:solidFill>
                         <a:ln w="6350">
                           <a:solidFill>
@@ -1636,7 +2061,7 @@
           </mc:Choice>
           <mc:Fallback>
             <w:pict>
-              <v:shape w14:anchorId="736B0B07" id="Text Box 2" o:spid="_x0000_s1033" type="#_x0000_t202" style="position:absolute;margin-left:408.2pt;margin-top:102.65pt;width:66.4pt;height:52.4pt;z-index:251659264;visibility:visible;mso-wrap-style:square;mso-width-percent:0;mso-height-percent:0;mso-wrap-distance-left:9pt;mso-wrap-distance-top:0;mso-wrap-distance-right:9pt;mso-wrap-distance-bottom:0;mso-position-horizontal:absolute;mso-position-horizontal-relative:text;mso-position-vertical:absolute;mso-position-vertical-relative:text;mso-width-percent:0;mso-height-percent:0;mso-width-relative:margin;mso-height-relative:margin;v-text-anchor:top" o:gfxdata="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" fillcolor="white [3201]" strokeweight=".5pt">
+              <v:shape w14:anchorId="736B0B07" id="Text Box 2" o:spid="_x0000_s1036" type="#_x0000_t202" style="position:absolute;margin-left:408.2pt;margin-top:102.65pt;width:66.4pt;height:52.4pt;z-index:251659264;visibility:visible;mso-wrap-style:square;mso-width-percent:0;mso-height-percent:0;mso-wrap-distance-left:9pt;mso-wrap-distance-top:0;mso-wrap-distance-right:9pt;mso-wrap-distance-bottom:0;mso-position-horizontal:absolute;mso-position-horizontal-relative:text;mso-position-vertical:absolute;mso-position-vertical-relative:text;mso-width-percent:0;mso-height-percent:0;mso-width-relative:margin;mso-height-relative:margin;v-text-anchor:top" o:gfxdata="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" fillcolor="#e2efd9 [665]" strokeweight=".5pt">
                 <v:textbox>
                   <w:txbxContent>
                     <w:p>
@@ -1729,6 +2154,101 @@
                           <w:szCs w:val="26"/>
                         </w:rPr>
                       </w:pPr>
+                    </w:p>
+                  </w:txbxContent>
+                </v:textbox>
+              </v:shape>
+            </w:pict>
+          </mc:Fallback>
+        </mc:AlternateContent>
+      </w:r>
+      <w:r>
+        <w:rPr>
+          <w:noProof/>
+        </w:rPr>
+        <mc:AlternateContent>
+          <mc:Choice Requires="wps">
+            <w:drawing>
+              <wp:anchor distT="0" distB="0" distL="114300" distR="114300" simplePos="0" relativeHeight="251677696" behindDoc="0" locked="0" layoutInCell="1" allowOverlap="1" wp14:anchorId="3B72F13E" wp14:editId="11339799">
+                <wp:simplePos x="0" y="0"/>
+                <wp:positionH relativeFrom="column">
+                  <wp:posOffset>2400447</wp:posOffset>
+                </wp:positionH>
+                <wp:positionV relativeFrom="paragraph">
+                  <wp:posOffset>-2394927</wp:posOffset>
+                </wp:positionV>
+                <wp:extent cx="900185" cy="590306"/>
+                <wp:effectExtent l="0" t="0" r="14605" b="19685"/>
+                <wp:wrapNone/>
+                <wp:docPr id="14" name="Text Box 14"/>
+                <wp:cNvGraphicFramePr/>
+                <a:graphic xmlns:a="http://schemas.openxmlformats.org/drawingml/2006/main">
+                  <a:graphicData uri="http://schemas.microsoft.com/office/word/2010/wordprocessingShape">
+                    <wps:wsp>
+                      <wps:cNvSpPr txBox="1"/>
+                      <wps:spPr>
+                        <a:xfrm>
+                          <a:off x="0" y="0"/>
+                          <a:ext cx="900185" cy="590306"/>
+                        </a:xfrm>
+                        <a:prstGeom prst="rect">
+                          <a:avLst/>
+                        </a:prstGeom>
+                        <a:solidFill>
+                          <a:schemeClr val="lt1"/>
+                        </a:solidFill>
+                        <a:ln w="6350">
+                          <a:solidFill>
+                            <a:prstClr val="black"/>
+                          </a:solidFill>
+                        </a:ln>
+                      </wps:spPr>
+                      <wps:txbx>
+                        <w:txbxContent>
+                          <w:p>
+                            <w:r>
+                              <w:t>CSE 3205</w:t>
+                            </w:r>
+                          </w:p>
+                          <w:p>
+                            <w:r>
+                              <w:t>TJ</w:t>
+                            </w:r>
+                          </w:p>
+                        </w:txbxContent>
+                      </wps:txbx>
+                      <wps:bodyPr rot="0" spcFirstLastPara="0" vertOverflow="overflow" horzOverflow="overflow" vert="horz" wrap="square" lIns="91440" tIns="45720" rIns="91440" bIns="45720" numCol="1" spcCol="0" rtlCol="0" fromWordArt="0" anchor="t" anchorCtr="0" forceAA="0" compatLnSpc="1">
+                        <a:prstTxWarp prst="textNoShape">
+                          <a:avLst/>
+                        </a:prstTxWarp>
+                        <a:noAutofit/>
+                      </wps:bodyPr>
+                    </wps:wsp>
+                  </a:graphicData>
+                </a:graphic>
+                <wp14:sizeRelH relativeFrom="margin">
+                  <wp14:pctWidth>0</wp14:pctWidth>
+                </wp14:sizeRelH>
+                <wp14:sizeRelV relativeFrom="margin">
+                  <wp14:pctHeight>0</wp14:pctHeight>
+                </wp14:sizeRelV>
+              </wp:anchor>
+            </w:drawing>
+          </mc:Choice>
+          <mc:Fallback>
+            <w:pict>
+              <v:shape w14:anchorId="3B72F13E" id="Text Box 14" o:spid="_x0000_s1037" type="#_x0000_t202" style="position:absolute;margin-left:189pt;margin-top:-188.6pt;width:70.9pt;height:46.5pt;z-index:251677696;visibility:visible;mso-wrap-style:square;mso-width-percent:0;mso-height-percent:0;mso-wrap-distance-left:9pt;mso-wrap-distance-top:0;mso-wrap-distance-right:9pt;mso-wrap-distance-bottom:0;mso-position-horizontal:absolute;mso-position-horizontal-relative:text;mso-position-vertical:absolute;mso-position-vertical-relative:text;mso-width-percent:0;mso-height-percent:0;mso-width-relative:margin;mso-height-relative:margin;v-text-anchor:top" o:gfxdata="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" fillcolor="white [3201]" strokeweight=".5pt">
+                <v:textbox>
+                  <w:txbxContent>
+                    <w:p>
+                      <w:r>
+                        <w:t>CSE 3205</w:t>
+                      </w:r>
+                    </w:p>
+                    <w:p>
+                      <w:r>
+                        <w:t>TJ</w:t>
+                      </w:r>
                     </w:p>
                   </w:txbxContent>
                 </v:textbox>
@@ -2244,6 +2764,33 @@
     <w:semiHidden/>
     <w:unhideWhenUsed/>
   </w:style>
+  <w:style w:type="paragraph" w:styleId="NoSpacing">
+    <w:name w:val="No Spacing"/>
+    <w:link w:val="NoSpacingChar"/>
+    <w:uiPriority w:val="1"/>
+    <w:qFormat/>
+    <w:rsid w:val="00205E80"/>
+    <w:pPr>
+      <w:spacing w:after="0" w:line="240" w:lineRule="auto"/>
+    </w:pPr>
+    <w:rPr>
+      <w:rFonts w:eastAsiaTheme="minorEastAsia"/>
+      <w:kern w:val="0"/>
+      <w14:ligatures w14:val="none"/>
+    </w:rPr>
+  </w:style>
+  <w:style w:type="character" w:customStyle="1" w:styleId="NoSpacingChar">
+    <w:name w:val="No Spacing Char"/>
+    <w:basedOn w:val="DefaultParagraphFont"/>
+    <w:link w:val="NoSpacing"/>
+    <w:uiPriority w:val="1"/>
+    <w:rsid w:val="00205E80"/>
+    <w:rPr>
+      <w:rFonts w:eastAsiaTheme="minorEastAsia"/>
+      <w:kern w:val="0"/>
+      <w14:ligatures w14:val="none"/>
+    </w:rPr>
+  </w:style>
 </w:styles>
 </file>
 

</xml_diff>